<commit_message>
sql table commands updated
</commit_message>
<xml_diff>
--- a/isdm.docx
+++ b/isdm.docx
@@ -1335,17 +1335,17 @@
         </w:rPr>
         <w:lastRenderedPageBreak/>
         <w:drawing>
-          <wp:anchor distT="0" distB="0" distL="114300" distR="114300" simplePos="0" relativeHeight="251659264" behindDoc="0" locked="0" layoutInCell="1" allowOverlap="1" wp14:anchorId="43322886" wp14:editId="2F4E1F66">
+          <wp:anchor distT="0" distB="0" distL="114300" distR="114300" simplePos="0" relativeHeight="251659264" behindDoc="1" locked="0" layoutInCell="1" allowOverlap="1" wp14:anchorId="43322886" wp14:editId="2D423582">
             <wp:simplePos x="0" y="0"/>
             <wp:positionH relativeFrom="margin">
-              <wp:posOffset>-655320</wp:posOffset>
+              <wp:posOffset>-678180</wp:posOffset>
             </wp:positionH>
             <wp:positionV relativeFrom="paragraph">
-              <wp:posOffset>454025</wp:posOffset>
+              <wp:posOffset>426720</wp:posOffset>
             </wp:positionV>
-            <wp:extent cx="6964680" cy="7764780"/>
+            <wp:extent cx="6964680" cy="8412480"/>
             <wp:effectExtent l="0" t="0" r="7620" b="7620"/>
-            <wp:wrapSquare wrapText="bothSides"/>
+            <wp:wrapNone/>
             <wp:docPr id="2" name="Picture 2" descr="A picture containing chart&#10;&#10;Description automatically generated"/>
             <wp:cNvGraphicFramePr>
               <a:graphicFrameLocks xmlns:a="http://schemas.openxmlformats.org/drawingml/2006/main" noChangeAspect="1"/>
@@ -1372,7 +1372,7 @@
                   <pic:spPr>
                     <a:xfrm>
                       <a:off x="0" y="0"/>
-                      <a:ext cx="6964680" cy="7764780"/>
+                      <a:ext cx="6964680" cy="8412480"/>
                     </a:xfrm>
                     <a:prstGeom prst="rect">
                       <a:avLst/>
@@ -1611,146 +1611,2810 @@
     <w:p>
       <w:pPr>
         <w:rPr>
-          <w:sz w:val="24"/>
-          <w:szCs w:val="24"/>
-        </w:rPr>
-      </w:pPr>
-    </w:p>
-    <w:p>
-      <w:pPr>
-        <w:rPr>
-          <w:sz w:val="24"/>
-          <w:szCs w:val="24"/>
-        </w:rPr>
-      </w:pPr>
-    </w:p>
-    <w:p>
-      <w:pPr>
-        <w:rPr>
-          <w:sz w:val="24"/>
-          <w:szCs w:val="24"/>
-        </w:rPr>
-      </w:pPr>
-    </w:p>
-    <w:p>
-      <w:pPr>
-        <w:rPr>
-          <w:sz w:val="24"/>
-          <w:szCs w:val="24"/>
-        </w:rPr>
-      </w:pPr>
-    </w:p>
-    <w:p>
-      <w:pPr>
-        <w:rPr>
-          <w:sz w:val="24"/>
-          <w:szCs w:val="24"/>
-        </w:rPr>
-      </w:pPr>
-    </w:p>
-    <w:p>
-      <w:pPr>
-        <w:rPr>
-          <w:sz w:val="24"/>
-          <w:szCs w:val="24"/>
-        </w:rPr>
-      </w:pPr>
-    </w:p>
-    <w:p>
-      <w:pPr>
-        <w:rPr>
-          <w:sz w:val="24"/>
-          <w:szCs w:val="24"/>
-        </w:rPr>
-      </w:pPr>
-    </w:p>
-    <w:p>
-      <w:pPr>
-        <w:rPr>
-          <w:sz w:val="24"/>
-          <w:szCs w:val="24"/>
-        </w:rPr>
-      </w:pPr>
-    </w:p>
-    <w:p>
-      <w:pPr>
-        <w:rPr>
-          <w:sz w:val="24"/>
-          <w:szCs w:val="24"/>
-        </w:rPr>
-      </w:pPr>
-    </w:p>
-    <w:p>
-      <w:pPr>
-        <w:rPr>
-          <w:sz w:val="24"/>
-          <w:szCs w:val="24"/>
-        </w:rPr>
-      </w:pPr>
-    </w:p>
-    <w:p>
-      <w:pPr>
-        <w:rPr>
-          <w:sz w:val="24"/>
-          <w:szCs w:val="24"/>
-        </w:rPr>
-      </w:pPr>
-    </w:p>
-    <w:p>
-      <w:pPr>
-        <w:rPr>
-          <w:sz w:val="24"/>
-          <w:szCs w:val="24"/>
-        </w:rPr>
-      </w:pPr>
-    </w:p>
-    <w:p>
-      <w:pPr>
-        <w:rPr>
-          <w:sz w:val="24"/>
-          <w:szCs w:val="24"/>
-        </w:rPr>
-      </w:pPr>
-    </w:p>
-    <w:p>
-      <w:pPr>
-        <w:rPr>
-          <w:sz w:val="24"/>
-          <w:szCs w:val="24"/>
-        </w:rPr>
-      </w:pPr>
-    </w:p>
-    <w:p>
-      <w:pPr>
-        <w:rPr>
-          <w:sz w:val="24"/>
-          <w:szCs w:val="24"/>
-        </w:rPr>
-      </w:pPr>
-    </w:p>
-    <w:p>
-      <w:pPr>
-        <w:rPr>
-          <w:sz w:val="24"/>
-          <w:szCs w:val="24"/>
-        </w:rPr>
-      </w:pPr>
-    </w:p>
-    <w:p>
-      <w:pPr>
-        <w:rPr>
-          <w:sz w:val="24"/>
-          <w:szCs w:val="24"/>
-        </w:rPr>
-      </w:pPr>
-    </w:p>
-    <w:p>
-      <w:pPr>
-        <w:rPr>
-          <w:sz w:val="24"/>
-          <w:szCs w:val="24"/>
-        </w:rPr>
-      </w:pPr>
+          <w:b/>
+          <w:bCs/>
+          <w:sz w:val="36"/>
+          <w:szCs w:val="36"/>
+        </w:rPr>
+      </w:pPr>
+      <w:r>
+        <w:rPr>
+          <w:b/>
+          <w:bCs/>
+          <w:sz w:val="36"/>
+          <w:szCs w:val="36"/>
+        </w:rPr>
+        <w:lastRenderedPageBreak/>
+        <w:t>SQL Commands to create database tables</w:t>
+      </w:r>
+    </w:p>
+    <w:p>
+      <w:pPr>
+        <w:rPr>
+          <w:b/>
+          <w:bCs/>
+          <w:sz w:val="36"/>
+          <w:szCs w:val="36"/>
+        </w:rPr>
+      </w:pPr>
+    </w:p>
+    <w:p>
+      <w:pPr>
+        <w:autoSpaceDE w:val="0"/>
+        <w:autoSpaceDN w:val="0"/>
+        <w:adjustRightInd w:val="0"/>
+        <w:spacing w:after="0" w:line="240" w:lineRule="auto"/>
+        <w:rPr>
+          <w:rFonts w:ascii="Consolas" w:hAnsi="Consolas" w:cs="Consolas"/>
+          <w:color w:val="000000"/>
+          <w:sz w:val="28"/>
+          <w:szCs w:val="28"/>
+        </w:rPr>
+      </w:pPr>
+      <w:r>
+        <w:rPr>
+          <w:rFonts w:ascii="Consolas" w:hAnsi="Consolas" w:cs="Consolas"/>
+          <w:color w:val="0000FF"/>
+          <w:sz w:val="28"/>
+          <w:szCs w:val="28"/>
+        </w:rPr>
+        <w:t>CREATE</w:t>
+      </w:r>
+      <w:r>
+        <w:rPr>
+          <w:rFonts w:ascii="Consolas" w:hAnsi="Consolas" w:cs="Consolas"/>
+          <w:color w:val="000000"/>
+          <w:sz w:val="28"/>
+          <w:szCs w:val="28"/>
+        </w:rPr>
+        <w:t xml:space="preserve"> </w:t>
+      </w:r>
+      <w:r>
+        <w:rPr>
+          <w:rFonts w:ascii="Consolas" w:hAnsi="Consolas" w:cs="Consolas"/>
+          <w:color w:val="0000FF"/>
+          <w:sz w:val="28"/>
+          <w:szCs w:val="28"/>
+        </w:rPr>
+        <w:t>table</w:t>
+      </w:r>
+      <w:r>
+        <w:rPr>
+          <w:rFonts w:ascii="Consolas" w:hAnsi="Consolas" w:cs="Consolas"/>
+          <w:color w:val="000000"/>
+          <w:sz w:val="28"/>
+          <w:szCs w:val="28"/>
+        </w:rPr>
+        <w:t xml:space="preserve"> Voters</w:t>
+      </w:r>
+    </w:p>
+    <w:p>
+      <w:pPr>
+        <w:autoSpaceDE w:val="0"/>
+        <w:autoSpaceDN w:val="0"/>
+        <w:adjustRightInd w:val="0"/>
+        <w:spacing w:after="0" w:line="240" w:lineRule="auto"/>
+        <w:rPr>
+          <w:rFonts w:ascii="Consolas" w:hAnsi="Consolas" w:cs="Consolas"/>
+          <w:color w:val="000000"/>
+          <w:sz w:val="28"/>
+          <w:szCs w:val="28"/>
+        </w:rPr>
+      </w:pPr>
+    </w:p>
+    <w:p>
+      <w:pPr>
+        <w:autoSpaceDE w:val="0"/>
+        <w:autoSpaceDN w:val="0"/>
+        <w:adjustRightInd w:val="0"/>
+        <w:spacing w:after="0" w:line="240" w:lineRule="auto"/>
+        <w:rPr>
+          <w:rFonts w:ascii="Consolas" w:hAnsi="Consolas" w:cs="Consolas"/>
+          <w:color w:val="808080"/>
+          <w:sz w:val="28"/>
+          <w:szCs w:val="28"/>
+        </w:rPr>
+      </w:pPr>
+      <w:r>
+        <w:rPr>
+          <w:rFonts w:ascii="Consolas" w:hAnsi="Consolas" w:cs="Consolas"/>
+          <w:color w:val="808080"/>
+          <w:sz w:val="28"/>
+          <w:szCs w:val="28"/>
+        </w:rPr>
+        <w:t>(</w:t>
+      </w:r>
+    </w:p>
+    <w:p>
+      <w:pPr>
+        <w:autoSpaceDE w:val="0"/>
+        <w:autoSpaceDN w:val="0"/>
+        <w:adjustRightInd w:val="0"/>
+        <w:spacing w:after="0" w:line="240" w:lineRule="auto"/>
+        <w:rPr>
+          <w:rFonts w:ascii="Consolas" w:hAnsi="Consolas" w:cs="Consolas"/>
+          <w:color w:val="000000"/>
+          <w:sz w:val="28"/>
+          <w:szCs w:val="28"/>
+        </w:rPr>
+      </w:pPr>
+      <w:proofErr w:type="spellStart"/>
+      <w:r>
+        <w:rPr>
+          <w:rFonts w:ascii="Consolas" w:hAnsi="Consolas" w:cs="Consolas"/>
+          <w:color w:val="000000"/>
+          <w:sz w:val="28"/>
+          <w:szCs w:val="28"/>
+        </w:rPr>
+        <w:t>voterID</w:t>
+      </w:r>
+      <w:proofErr w:type="spellEnd"/>
+      <w:r>
+        <w:rPr>
+          <w:rFonts w:ascii="Consolas" w:hAnsi="Consolas" w:cs="Consolas"/>
+          <w:color w:val="000000"/>
+          <w:sz w:val="28"/>
+          <w:szCs w:val="28"/>
+        </w:rPr>
+        <w:t xml:space="preserve"> </w:t>
+      </w:r>
+      <w:proofErr w:type="gramStart"/>
+      <w:r>
+        <w:rPr>
+          <w:rFonts w:ascii="Consolas" w:hAnsi="Consolas" w:cs="Consolas"/>
+          <w:color w:val="0000FF"/>
+          <w:sz w:val="28"/>
+          <w:szCs w:val="28"/>
+        </w:rPr>
+        <w:t>varchar</w:t>
+      </w:r>
+      <w:r>
+        <w:rPr>
+          <w:rFonts w:ascii="Consolas" w:hAnsi="Consolas" w:cs="Consolas"/>
+          <w:color w:val="808080"/>
+          <w:sz w:val="28"/>
+          <w:szCs w:val="28"/>
+        </w:rPr>
+        <w:t>(</w:t>
+      </w:r>
+      <w:proofErr w:type="gramEnd"/>
+      <w:r>
+        <w:rPr>
+          <w:rFonts w:ascii="Consolas" w:hAnsi="Consolas" w:cs="Consolas"/>
+          <w:color w:val="000000"/>
+          <w:sz w:val="28"/>
+          <w:szCs w:val="28"/>
+        </w:rPr>
+        <w:t>10</w:t>
+      </w:r>
+      <w:r>
+        <w:rPr>
+          <w:rFonts w:ascii="Consolas" w:hAnsi="Consolas" w:cs="Consolas"/>
+          <w:color w:val="808080"/>
+          <w:sz w:val="28"/>
+          <w:szCs w:val="28"/>
+        </w:rPr>
+        <w:t>),</w:t>
+      </w:r>
+    </w:p>
+    <w:p>
+      <w:pPr>
+        <w:autoSpaceDE w:val="0"/>
+        <w:autoSpaceDN w:val="0"/>
+        <w:adjustRightInd w:val="0"/>
+        <w:spacing w:after="0" w:line="240" w:lineRule="auto"/>
+        <w:rPr>
+          <w:rFonts w:ascii="Consolas" w:hAnsi="Consolas" w:cs="Consolas"/>
+          <w:color w:val="000000"/>
+          <w:sz w:val="28"/>
+          <w:szCs w:val="28"/>
+        </w:rPr>
+      </w:pPr>
+      <w:proofErr w:type="spellStart"/>
+      <w:r>
+        <w:rPr>
+          <w:rFonts w:ascii="Consolas" w:hAnsi="Consolas" w:cs="Consolas"/>
+          <w:color w:val="000000"/>
+          <w:sz w:val="28"/>
+          <w:szCs w:val="28"/>
+        </w:rPr>
+        <w:t>MemberID</w:t>
+      </w:r>
+      <w:proofErr w:type="spellEnd"/>
+      <w:r>
+        <w:rPr>
+          <w:rFonts w:ascii="Consolas" w:hAnsi="Consolas" w:cs="Consolas"/>
+          <w:color w:val="000000"/>
+          <w:sz w:val="28"/>
+          <w:szCs w:val="28"/>
+        </w:rPr>
+        <w:t xml:space="preserve"> </w:t>
+      </w:r>
+      <w:proofErr w:type="gramStart"/>
+      <w:r>
+        <w:rPr>
+          <w:rFonts w:ascii="Consolas" w:hAnsi="Consolas" w:cs="Consolas"/>
+          <w:color w:val="0000FF"/>
+          <w:sz w:val="28"/>
+          <w:szCs w:val="28"/>
+        </w:rPr>
+        <w:t>varchar</w:t>
+      </w:r>
+      <w:r>
+        <w:rPr>
+          <w:rFonts w:ascii="Consolas" w:hAnsi="Consolas" w:cs="Consolas"/>
+          <w:color w:val="808080"/>
+          <w:sz w:val="28"/>
+          <w:szCs w:val="28"/>
+        </w:rPr>
+        <w:t>(</w:t>
+      </w:r>
+      <w:proofErr w:type="gramEnd"/>
+      <w:r>
+        <w:rPr>
+          <w:rFonts w:ascii="Consolas" w:hAnsi="Consolas" w:cs="Consolas"/>
+          <w:color w:val="000000"/>
+          <w:sz w:val="28"/>
+          <w:szCs w:val="28"/>
+        </w:rPr>
+        <w:t>10</w:t>
+      </w:r>
+      <w:r>
+        <w:rPr>
+          <w:rFonts w:ascii="Consolas" w:hAnsi="Consolas" w:cs="Consolas"/>
+          <w:color w:val="808080"/>
+          <w:sz w:val="28"/>
+          <w:szCs w:val="28"/>
+        </w:rPr>
+        <w:t>),</w:t>
+      </w:r>
+    </w:p>
+    <w:p>
+      <w:pPr>
+        <w:autoSpaceDE w:val="0"/>
+        <w:autoSpaceDN w:val="0"/>
+        <w:adjustRightInd w:val="0"/>
+        <w:spacing w:after="0" w:line="240" w:lineRule="auto"/>
+        <w:rPr>
+          <w:rFonts w:ascii="Consolas" w:hAnsi="Consolas" w:cs="Consolas"/>
+          <w:color w:val="000000"/>
+          <w:sz w:val="28"/>
+          <w:szCs w:val="28"/>
+        </w:rPr>
+      </w:pPr>
+      <w:proofErr w:type="spellStart"/>
+      <w:proofErr w:type="gramStart"/>
+      <w:r>
+        <w:rPr>
+          <w:rFonts w:ascii="Consolas" w:hAnsi="Consolas" w:cs="Consolas"/>
+          <w:color w:val="000000"/>
+          <w:sz w:val="28"/>
+          <w:szCs w:val="28"/>
+        </w:rPr>
+        <w:t>GuestID</w:t>
+      </w:r>
+      <w:proofErr w:type="spellEnd"/>
+      <w:r>
+        <w:rPr>
+          <w:rFonts w:ascii="Consolas" w:hAnsi="Consolas" w:cs="Consolas"/>
+          <w:color w:val="000000"/>
+          <w:sz w:val="28"/>
+          <w:szCs w:val="28"/>
+        </w:rPr>
+        <w:t xml:space="preserve">  </w:t>
+      </w:r>
+      <w:r>
+        <w:rPr>
+          <w:rFonts w:ascii="Consolas" w:hAnsi="Consolas" w:cs="Consolas"/>
+          <w:color w:val="0000FF"/>
+          <w:sz w:val="28"/>
+          <w:szCs w:val="28"/>
+        </w:rPr>
+        <w:t>varchar</w:t>
+      </w:r>
+      <w:proofErr w:type="gramEnd"/>
+      <w:r>
+        <w:rPr>
+          <w:rFonts w:ascii="Consolas" w:hAnsi="Consolas" w:cs="Consolas"/>
+          <w:color w:val="808080"/>
+          <w:sz w:val="28"/>
+          <w:szCs w:val="28"/>
+        </w:rPr>
+        <w:t>(</w:t>
+      </w:r>
+      <w:r>
+        <w:rPr>
+          <w:rFonts w:ascii="Consolas" w:hAnsi="Consolas" w:cs="Consolas"/>
+          <w:color w:val="000000"/>
+          <w:sz w:val="28"/>
+          <w:szCs w:val="28"/>
+        </w:rPr>
+        <w:t>10</w:t>
+      </w:r>
+      <w:r>
+        <w:rPr>
+          <w:rFonts w:ascii="Consolas" w:hAnsi="Consolas" w:cs="Consolas"/>
+          <w:color w:val="808080"/>
+          <w:sz w:val="28"/>
+          <w:szCs w:val="28"/>
+        </w:rPr>
+        <w:t>),</w:t>
+      </w:r>
+    </w:p>
+    <w:p>
+      <w:pPr>
+        <w:autoSpaceDE w:val="0"/>
+        <w:autoSpaceDN w:val="0"/>
+        <w:adjustRightInd w:val="0"/>
+        <w:spacing w:after="0" w:line="240" w:lineRule="auto"/>
+        <w:rPr>
+          <w:rFonts w:ascii="Consolas" w:hAnsi="Consolas" w:cs="Consolas"/>
+          <w:color w:val="000000"/>
+          <w:sz w:val="28"/>
+          <w:szCs w:val="28"/>
+        </w:rPr>
+      </w:pPr>
+      <w:proofErr w:type="spellStart"/>
+      <w:proofErr w:type="gramStart"/>
+      <w:r>
+        <w:rPr>
+          <w:rFonts w:ascii="Consolas" w:hAnsi="Consolas" w:cs="Consolas"/>
+          <w:color w:val="000000"/>
+          <w:sz w:val="28"/>
+          <w:szCs w:val="28"/>
+        </w:rPr>
+        <w:t>AwardID</w:t>
+      </w:r>
+      <w:proofErr w:type="spellEnd"/>
+      <w:r>
+        <w:rPr>
+          <w:rFonts w:ascii="Consolas" w:hAnsi="Consolas" w:cs="Consolas"/>
+          <w:color w:val="000000"/>
+          <w:sz w:val="28"/>
+          <w:szCs w:val="28"/>
+        </w:rPr>
+        <w:t xml:space="preserve">  </w:t>
+      </w:r>
+      <w:r>
+        <w:rPr>
+          <w:rFonts w:ascii="Consolas" w:hAnsi="Consolas" w:cs="Consolas"/>
+          <w:color w:val="0000FF"/>
+          <w:sz w:val="28"/>
+          <w:szCs w:val="28"/>
+        </w:rPr>
+        <w:t>varchar</w:t>
+      </w:r>
+      <w:proofErr w:type="gramEnd"/>
+      <w:r>
+        <w:rPr>
+          <w:rFonts w:ascii="Consolas" w:hAnsi="Consolas" w:cs="Consolas"/>
+          <w:color w:val="808080"/>
+          <w:sz w:val="28"/>
+          <w:szCs w:val="28"/>
+        </w:rPr>
+        <w:t>(</w:t>
+      </w:r>
+      <w:r>
+        <w:rPr>
+          <w:rFonts w:ascii="Consolas" w:hAnsi="Consolas" w:cs="Consolas"/>
+          <w:color w:val="000000"/>
+          <w:sz w:val="28"/>
+          <w:szCs w:val="28"/>
+        </w:rPr>
+        <w:t>10</w:t>
+      </w:r>
+      <w:r>
+        <w:rPr>
+          <w:rFonts w:ascii="Consolas" w:hAnsi="Consolas" w:cs="Consolas"/>
+          <w:color w:val="808080"/>
+          <w:sz w:val="28"/>
+          <w:szCs w:val="28"/>
+        </w:rPr>
+        <w:t>),</w:t>
+      </w:r>
+    </w:p>
+    <w:p>
+      <w:pPr>
+        <w:autoSpaceDE w:val="0"/>
+        <w:autoSpaceDN w:val="0"/>
+        <w:adjustRightInd w:val="0"/>
+        <w:spacing w:after="0" w:line="240" w:lineRule="auto"/>
+        <w:rPr>
+          <w:rFonts w:ascii="Consolas" w:hAnsi="Consolas" w:cs="Consolas"/>
+          <w:color w:val="000000"/>
+          <w:sz w:val="28"/>
+          <w:szCs w:val="28"/>
+        </w:rPr>
+      </w:pPr>
+      <w:proofErr w:type="spellStart"/>
+      <w:r>
+        <w:rPr>
+          <w:rFonts w:ascii="Consolas" w:hAnsi="Consolas" w:cs="Consolas"/>
+          <w:color w:val="000000"/>
+          <w:sz w:val="28"/>
+          <w:szCs w:val="28"/>
+        </w:rPr>
+        <w:t>NominationID</w:t>
+      </w:r>
+      <w:proofErr w:type="spellEnd"/>
+      <w:r>
+        <w:rPr>
+          <w:rFonts w:ascii="Consolas" w:hAnsi="Consolas" w:cs="Consolas"/>
+          <w:color w:val="000000"/>
+          <w:sz w:val="28"/>
+          <w:szCs w:val="28"/>
+        </w:rPr>
+        <w:t xml:space="preserve"> </w:t>
+      </w:r>
+      <w:proofErr w:type="gramStart"/>
+      <w:r>
+        <w:rPr>
+          <w:rFonts w:ascii="Consolas" w:hAnsi="Consolas" w:cs="Consolas"/>
+          <w:color w:val="0000FF"/>
+          <w:sz w:val="28"/>
+          <w:szCs w:val="28"/>
+        </w:rPr>
+        <w:t>varchar</w:t>
+      </w:r>
+      <w:r>
+        <w:rPr>
+          <w:rFonts w:ascii="Consolas" w:hAnsi="Consolas" w:cs="Consolas"/>
+          <w:color w:val="808080"/>
+          <w:sz w:val="28"/>
+          <w:szCs w:val="28"/>
+        </w:rPr>
+        <w:t>(</w:t>
+      </w:r>
+      <w:proofErr w:type="gramEnd"/>
+      <w:r>
+        <w:rPr>
+          <w:rFonts w:ascii="Consolas" w:hAnsi="Consolas" w:cs="Consolas"/>
+          <w:color w:val="000000"/>
+          <w:sz w:val="28"/>
+          <w:szCs w:val="28"/>
+        </w:rPr>
+        <w:t>10</w:t>
+      </w:r>
+      <w:r>
+        <w:rPr>
+          <w:rFonts w:ascii="Consolas" w:hAnsi="Consolas" w:cs="Consolas"/>
+          <w:color w:val="808080"/>
+          <w:sz w:val="28"/>
+          <w:szCs w:val="28"/>
+        </w:rPr>
+        <w:t>),</w:t>
+      </w:r>
+    </w:p>
+    <w:p>
+      <w:pPr>
+        <w:autoSpaceDE w:val="0"/>
+        <w:autoSpaceDN w:val="0"/>
+        <w:adjustRightInd w:val="0"/>
+        <w:spacing w:after="0" w:line="240" w:lineRule="auto"/>
+        <w:rPr>
+          <w:rFonts w:ascii="Consolas" w:hAnsi="Consolas" w:cs="Consolas"/>
+          <w:color w:val="808080"/>
+          <w:sz w:val="28"/>
+          <w:szCs w:val="28"/>
+        </w:rPr>
+      </w:pPr>
+      <w:proofErr w:type="spellStart"/>
+      <w:r>
+        <w:rPr>
+          <w:rFonts w:ascii="Consolas" w:hAnsi="Consolas" w:cs="Consolas"/>
+          <w:color w:val="000000"/>
+          <w:sz w:val="28"/>
+          <w:szCs w:val="28"/>
+        </w:rPr>
+        <w:t>NominationName</w:t>
+      </w:r>
+      <w:proofErr w:type="spellEnd"/>
+      <w:r>
+        <w:rPr>
+          <w:rFonts w:ascii="Consolas" w:hAnsi="Consolas" w:cs="Consolas"/>
+          <w:color w:val="000000"/>
+          <w:sz w:val="28"/>
+          <w:szCs w:val="28"/>
+        </w:rPr>
+        <w:t xml:space="preserve"> </w:t>
+      </w:r>
+      <w:proofErr w:type="gramStart"/>
+      <w:r>
+        <w:rPr>
+          <w:rFonts w:ascii="Consolas" w:hAnsi="Consolas" w:cs="Consolas"/>
+          <w:color w:val="0000FF"/>
+          <w:sz w:val="28"/>
+          <w:szCs w:val="28"/>
+        </w:rPr>
+        <w:t>varchar</w:t>
+      </w:r>
+      <w:r>
+        <w:rPr>
+          <w:rFonts w:ascii="Consolas" w:hAnsi="Consolas" w:cs="Consolas"/>
+          <w:color w:val="808080"/>
+          <w:sz w:val="28"/>
+          <w:szCs w:val="28"/>
+        </w:rPr>
+        <w:t>(</w:t>
+      </w:r>
+      <w:proofErr w:type="gramEnd"/>
+      <w:r>
+        <w:rPr>
+          <w:rFonts w:ascii="Consolas" w:hAnsi="Consolas" w:cs="Consolas"/>
+          <w:color w:val="000000"/>
+          <w:sz w:val="28"/>
+          <w:szCs w:val="28"/>
+        </w:rPr>
+        <w:t>20</w:t>
+      </w:r>
+      <w:r>
+        <w:rPr>
+          <w:rFonts w:ascii="Consolas" w:hAnsi="Consolas" w:cs="Consolas"/>
+          <w:color w:val="808080"/>
+          <w:sz w:val="28"/>
+          <w:szCs w:val="28"/>
+        </w:rPr>
+        <w:t>),</w:t>
+      </w:r>
+    </w:p>
+    <w:p>
+      <w:pPr>
+        <w:autoSpaceDE w:val="0"/>
+        <w:autoSpaceDN w:val="0"/>
+        <w:adjustRightInd w:val="0"/>
+        <w:spacing w:after="0" w:line="240" w:lineRule="auto"/>
+        <w:rPr>
+          <w:rFonts w:ascii="Consolas" w:hAnsi="Consolas" w:cs="Consolas"/>
+          <w:color w:val="808080"/>
+          <w:sz w:val="28"/>
+          <w:szCs w:val="28"/>
+        </w:rPr>
+      </w:pPr>
+      <w:r>
+        <w:rPr>
+          <w:rFonts w:ascii="Consolas" w:hAnsi="Consolas" w:cs="Consolas"/>
+          <w:color w:val="808080"/>
+          <w:sz w:val="28"/>
+          <w:szCs w:val="28"/>
+        </w:rPr>
+        <w:t>)</w:t>
+      </w:r>
+    </w:p>
+    <w:p>
+      <w:pPr>
+        <w:autoSpaceDE w:val="0"/>
+        <w:autoSpaceDN w:val="0"/>
+        <w:adjustRightInd w:val="0"/>
+        <w:spacing w:after="0" w:line="240" w:lineRule="auto"/>
+        <w:rPr>
+          <w:rFonts w:ascii="Consolas" w:hAnsi="Consolas" w:cs="Consolas"/>
+          <w:color w:val="000000"/>
+          <w:sz w:val="28"/>
+          <w:szCs w:val="28"/>
+        </w:rPr>
+      </w:pPr>
+    </w:p>
+    <w:p>
+      <w:pPr>
+        <w:autoSpaceDE w:val="0"/>
+        <w:autoSpaceDN w:val="0"/>
+        <w:adjustRightInd w:val="0"/>
+        <w:spacing w:after="0" w:line="240" w:lineRule="auto"/>
+        <w:rPr>
+          <w:rFonts w:ascii="Consolas" w:hAnsi="Consolas" w:cs="Consolas"/>
+          <w:color w:val="000000"/>
+          <w:sz w:val="28"/>
+          <w:szCs w:val="28"/>
+        </w:rPr>
+      </w:pPr>
+      <w:r>
+        <w:rPr>
+          <w:rFonts w:ascii="Consolas" w:hAnsi="Consolas" w:cs="Consolas"/>
+          <w:color w:val="0000FF"/>
+          <w:sz w:val="28"/>
+          <w:szCs w:val="28"/>
+        </w:rPr>
+        <w:t>CREATE</w:t>
+      </w:r>
+      <w:r>
+        <w:rPr>
+          <w:rFonts w:ascii="Consolas" w:hAnsi="Consolas" w:cs="Consolas"/>
+          <w:color w:val="000000"/>
+          <w:sz w:val="28"/>
+          <w:szCs w:val="28"/>
+        </w:rPr>
+        <w:t xml:space="preserve"> </w:t>
+      </w:r>
+      <w:r>
+        <w:rPr>
+          <w:rFonts w:ascii="Consolas" w:hAnsi="Consolas" w:cs="Consolas"/>
+          <w:color w:val="0000FF"/>
+          <w:sz w:val="28"/>
+          <w:szCs w:val="28"/>
+        </w:rPr>
+        <w:t>table</w:t>
+      </w:r>
+      <w:r>
+        <w:rPr>
+          <w:rFonts w:ascii="Consolas" w:hAnsi="Consolas" w:cs="Consolas"/>
+          <w:color w:val="000000"/>
+          <w:sz w:val="28"/>
+          <w:szCs w:val="28"/>
+        </w:rPr>
+        <w:t xml:space="preserve"> Nominations</w:t>
+      </w:r>
+    </w:p>
+    <w:p>
+      <w:pPr>
+        <w:autoSpaceDE w:val="0"/>
+        <w:autoSpaceDN w:val="0"/>
+        <w:adjustRightInd w:val="0"/>
+        <w:spacing w:after="0" w:line="240" w:lineRule="auto"/>
+        <w:rPr>
+          <w:rFonts w:ascii="Consolas" w:hAnsi="Consolas" w:cs="Consolas"/>
+          <w:color w:val="000000"/>
+          <w:sz w:val="28"/>
+          <w:szCs w:val="28"/>
+        </w:rPr>
+      </w:pPr>
+    </w:p>
+    <w:p>
+      <w:pPr>
+        <w:autoSpaceDE w:val="0"/>
+        <w:autoSpaceDN w:val="0"/>
+        <w:adjustRightInd w:val="0"/>
+        <w:spacing w:after="0" w:line="240" w:lineRule="auto"/>
+        <w:rPr>
+          <w:rFonts w:ascii="Consolas" w:hAnsi="Consolas" w:cs="Consolas"/>
+          <w:color w:val="000000"/>
+          <w:sz w:val="28"/>
+          <w:szCs w:val="28"/>
+        </w:rPr>
+      </w:pPr>
+      <w:r>
+        <w:rPr>
+          <w:rFonts w:ascii="Consolas" w:hAnsi="Consolas" w:cs="Consolas"/>
+          <w:color w:val="808080"/>
+          <w:sz w:val="28"/>
+          <w:szCs w:val="28"/>
+        </w:rPr>
+        <w:t>(</w:t>
+      </w:r>
+    </w:p>
+    <w:p>
+      <w:pPr>
+        <w:autoSpaceDE w:val="0"/>
+        <w:autoSpaceDN w:val="0"/>
+        <w:adjustRightInd w:val="0"/>
+        <w:spacing w:after="0" w:line="240" w:lineRule="auto"/>
+        <w:rPr>
+          <w:rFonts w:ascii="Consolas" w:hAnsi="Consolas" w:cs="Consolas"/>
+          <w:color w:val="000000"/>
+          <w:sz w:val="28"/>
+          <w:szCs w:val="28"/>
+        </w:rPr>
+      </w:pPr>
+      <w:proofErr w:type="spellStart"/>
+      <w:r>
+        <w:rPr>
+          <w:rFonts w:ascii="Consolas" w:hAnsi="Consolas" w:cs="Consolas"/>
+          <w:color w:val="000000"/>
+          <w:sz w:val="28"/>
+          <w:szCs w:val="28"/>
+        </w:rPr>
+        <w:t>NominationID</w:t>
+      </w:r>
+      <w:proofErr w:type="spellEnd"/>
+      <w:r>
+        <w:rPr>
+          <w:rFonts w:ascii="Consolas" w:hAnsi="Consolas" w:cs="Consolas"/>
+          <w:color w:val="000000"/>
+          <w:sz w:val="28"/>
+          <w:szCs w:val="28"/>
+        </w:rPr>
+        <w:t xml:space="preserve"> </w:t>
+      </w:r>
+      <w:proofErr w:type="gramStart"/>
+      <w:r>
+        <w:rPr>
+          <w:rFonts w:ascii="Consolas" w:hAnsi="Consolas" w:cs="Consolas"/>
+          <w:color w:val="0000FF"/>
+          <w:sz w:val="28"/>
+          <w:szCs w:val="28"/>
+        </w:rPr>
+        <w:t>varchar</w:t>
+      </w:r>
+      <w:r>
+        <w:rPr>
+          <w:rFonts w:ascii="Consolas" w:hAnsi="Consolas" w:cs="Consolas"/>
+          <w:color w:val="808080"/>
+          <w:sz w:val="28"/>
+          <w:szCs w:val="28"/>
+        </w:rPr>
+        <w:t>(</w:t>
+      </w:r>
+      <w:proofErr w:type="gramEnd"/>
+      <w:r>
+        <w:rPr>
+          <w:rFonts w:ascii="Consolas" w:hAnsi="Consolas" w:cs="Consolas"/>
+          <w:color w:val="000000"/>
+          <w:sz w:val="28"/>
+          <w:szCs w:val="28"/>
+        </w:rPr>
+        <w:t>10</w:t>
+      </w:r>
+      <w:r>
+        <w:rPr>
+          <w:rFonts w:ascii="Consolas" w:hAnsi="Consolas" w:cs="Consolas"/>
+          <w:color w:val="808080"/>
+          <w:sz w:val="28"/>
+          <w:szCs w:val="28"/>
+        </w:rPr>
+        <w:t>),</w:t>
+      </w:r>
+    </w:p>
+    <w:p>
+      <w:pPr>
+        <w:autoSpaceDE w:val="0"/>
+        <w:autoSpaceDN w:val="0"/>
+        <w:adjustRightInd w:val="0"/>
+        <w:spacing w:after="0" w:line="240" w:lineRule="auto"/>
+        <w:rPr>
+          <w:rFonts w:ascii="Consolas" w:hAnsi="Consolas" w:cs="Consolas"/>
+          <w:color w:val="000000"/>
+          <w:sz w:val="28"/>
+          <w:szCs w:val="28"/>
+        </w:rPr>
+      </w:pPr>
+      <w:proofErr w:type="spellStart"/>
+      <w:r>
+        <w:rPr>
+          <w:rFonts w:ascii="Consolas" w:hAnsi="Consolas" w:cs="Consolas"/>
+          <w:color w:val="000000"/>
+          <w:sz w:val="28"/>
+          <w:szCs w:val="28"/>
+        </w:rPr>
+        <w:t>NominationName</w:t>
+      </w:r>
+      <w:proofErr w:type="spellEnd"/>
+      <w:r>
+        <w:rPr>
+          <w:rFonts w:ascii="Consolas" w:hAnsi="Consolas" w:cs="Consolas"/>
+          <w:color w:val="000000"/>
+          <w:sz w:val="28"/>
+          <w:szCs w:val="28"/>
+        </w:rPr>
+        <w:t xml:space="preserve"> </w:t>
+      </w:r>
+      <w:proofErr w:type="gramStart"/>
+      <w:r>
+        <w:rPr>
+          <w:rFonts w:ascii="Consolas" w:hAnsi="Consolas" w:cs="Consolas"/>
+          <w:color w:val="0000FF"/>
+          <w:sz w:val="28"/>
+          <w:szCs w:val="28"/>
+        </w:rPr>
+        <w:t>varchar</w:t>
+      </w:r>
+      <w:r>
+        <w:rPr>
+          <w:rFonts w:ascii="Consolas" w:hAnsi="Consolas" w:cs="Consolas"/>
+          <w:color w:val="808080"/>
+          <w:sz w:val="28"/>
+          <w:szCs w:val="28"/>
+        </w:rPr>
+        <w:t>(</w:t>
+      </w:r>
+      <w:proofErr w:type="gramEnd"/>
+      <w:r>
+        <w:rPr>
+          <w:rFonts w:ascii="Consolas" w:hAnsi="Consolas" w:cs="Consolas"/>
+          <w:color w:val="000000"/>
+          <w:sz w:val="28"/>
+          <w:szCs w:val="28"/>
+        </w:rPr>
+        <w:t>20</w:t>
+      </w:r>
+      <w:r>
+        <w:rPr>
+          <w:rFonts w:ascii="Consolas" w:hAnsi="Consolas" w:cs="Consolas"/>
+          <w:color w:val="808080"/>
+          <w:sz w:val="28"/>
+          <w:szCs w:val="28"/>
+        </w:rPr>
+        <w:t>),</w:t>
+      </w:r>
+    </w:p>
+    <w:p>
+      <w:pPr>
+        <w:autoSpaceDE w:val="0"/>
+        <w:autoSpaceDN w:val="0"/>
+        <w:adjustRightInd w:val="0"/>
+        <w:spacing w:after="0" w:line="240" w:lineRule="auto"/>
+        <w:rPr>
+          <w:rFonts w:ascii="Consolas" w:hAnsi="Consolas" w:cs="Consolas"/>
+          <w:color w:val="000000"/>
+          <w:sz w:val="28"/>
+          <w:szCs w:val="28"/>
+        </w:rPr>
+      </w:pPr>
+      <w:proofErr w:type="spellStart"/>
+      <w:proofErr w:type="gramStart"/>
+      <w:r>
+        <w:rPr>
+          <w:rFonts w:ascii="Consolas" w:hAnsi="Consolas" w:cs="Consolas"/>
+          <w:color w:val="000000"/>
+          <w:sz w:val="28"/>
+          <w:szCs w:val="28"/>
+        </w:rPr>
+        <w:t>AwardID</w:t>
+      </w:r>
+      <w:proofErr w:type="spellEnd"/>
+      <w:r>
+        <w:rPr>
+          <w:rFonts w:ascii="Consolas" w:hAnsi="Consolas" w:cs="Consolas"/>
+          <w:color w:val="000000"/>
+          <w:sz w:val="28"/>
+          <w:szCs w:val="28"/>
+        </w:rPr>
+        <w:t xml:space="preserve">  </w:t>
+      </w:r>
+      <w:r>
+        <w:rPr>
+          <w:rFonts w:ascii="Consolas" w:hAnsi="Consolas" w:cs="Consolas"/>
+          <w:color w:val="0000FF"/>
+          <w:sz w:val="28"/>
+          <w:szCs w:val="28"/>
+        </w:rPr>
+        <w:t>varchar</w:t>
+      </w:r>
+      <w:proofErr w:type="gramEnd"/>
+      <w:r>
+        <w:rPr>
+          <w:rFonts w:ascii="Consolas" w:hAnsi="Consolas" w:cs="Consolas"/>
+          <w:color w:val="808080"/>
+          <w:sz w:val="28"/>
+          <w:szCs w:val="28"/>
+        </w:rPr>
+        <w:t>(</w:t>
+      </w:r>
+      <w:r>
+        <w:rPr>
+          <w:rFonts w:ascii="Consolas" w:hAnsi="Consolas" w:cs="Consolas"/>
+          <w:color w:val="000000"/>
+          <w:sz w:val="28"/>
+          <w:szCs w:val="28"/>
+        </w:rPr>
+        <w:t>10</w:t>
+      </w:r>
+      <w:r>
+        <w:rPr>
+          <w:rFonts w:ascii="Consolas" w:hAnsi="Consolas" w:cs="Consolas"/>
+          <w:color w:val="808080"/>
+          <w:sz w:val="28"/>
+          <w:szCs w:val="28"/>
+        </w:rPr>
+        <w:t>),</w:t>
+      </w:r>
+    </w:p>
+    <w:p>
+      <w:pPr>
+        <w:autoSpaceDE w:val="0"/>
+        <w:autoSpaceDN w:val="0"/>
+        <w:adjustRightInd w:val="0"/>
+        <w:spacing w:after="0" w:line="240" w:lineRule="auto"/>
+        <w:rPr>
+          <w:rFonts w:ascii="Consolas" w:hAnsi="Consolas" w:cs="Consolas"/>
+          <w:color w:val="808080"/>
+          <w:sz w:val="28"/>
+          <w:szCs w:val="28"/>
+        </w:rPr>
+      </w:pPr>
+      <w:r>
+        <w:rPr>
+          <w:rFonts w:ascii="Consolas" w:hAnsi="Consolas" w:cs="Consolas"/>
+          <w:color w:val="808080"/>
+          <w:sz w:val="28"/>
+          <w:szCs w:val="28"/>
+        </w:rPr>
+        <w:t>)</w:t>
+      </w:r>
+    </w:p>
+    <w:p>
+      <w:pPr>
+        <w:autoSpaceDE w:val="0"/>
+        <w:autoSpaceDN w:val="0"/>
+        <w:adjustRightInd w:val="0"/>
+        <w:spacing w:after="0" w:line="240" w:lineRule="auto"/>
+        <w:rPr>
+          <w:rFonts w:ascii="Consolas" w:hAnsi="Consolas" w:cs="Consolas"/>
+          <w:color w:val="000000"/>
+          <w:sz w:val="28"/>
+          <w:szCs w:val="28"/>
+        </w:rPr>
+      </w:pPr>
+    </w:p>
+    <w:p>
+      <w:pPr>
+        <w:autoSpaceDE w:val="0"/>
+        <w:autoSpaceDN w:val="0"/>
+        <w:adjustRightInd w:val="0"/>
+        <w:spacing w:after="0" w:line="240" w:lineRule="auto"/>
+        <w:rPr>
+          <w:rFonts w:ascii="Consolas" w:hAnsi="Consolas" w:cs="Consolas"/>
+          <w:color w:val="000000"/>
+          <w:sz w:val="28"/>
+          <w:szCs w:val="28"/>
+        </w:rPr>
+      </w:pPr>
+      <w:r>
+        <w:rPr>
+          <w:rFonts w:ascii="Consolas" w:hAnsi="Consolas" w:cs="Consolas"/>
+          <w:color w:val="0000FF"/>
+          <w:sz w:val="28"/>
+          <w:szCs w:val="28"/>
+        </w:rPr>
+        <w:t>CREATE</w:t>
+      </w:r>
+      <w:r>
+        <w:rPr>
+          <w:rFonts w:ascii="Consolas" w:hAnsi="Consolas" w:cs="Consolas"/>
+          <w:color w:val="000000"/>
+          <w:sz w:val="28"/>
+          <w:szCs w:val="28"/>
+        </w:rPr>
+        <w:t xml:space="preserve"> </w:t>
+      </w:r>
+      <w:r>
+        <w:rPr>
+          <w:rFonts w:ascii="Consolas" w:hAnsi="Consolas" w:cs="Consolas"/>
+          <w:color w:val="0000FF"/>
+          <w:sz w:val="28"/>
+          <w:szCs w:val="28"/>
+        </w:rPr>
+        <w:t>table</w:t>
+      </w:r>
+      <w:r>
+        <w:rPr>
+          <w:rFonts w:ascii="Consolas" w:hAnsi="Consolas" w:cs="Consolas"/>
+          <w:color w:val="000000"/>
+          <w:sz w:val="28"/>
+          <w:szCs w:val="28"/>
+        </w:rPr>
+        <w:t xml:space="preserve"> Award</w:t>
+      </w:r>
+    </w:p>
+    <w:p>
+      <w:pPr>
+        <w:autoSpaceDE w:val="0"/>
+        <w:autoSpaceDN w:val="0"/>
+        <w:adjustRightInd w:val="0"/>
+        <w:spacing w:after="0" w:line="240" w:lineRule="auto"/>
+        <w:rPr>
+          <w:rFonts w:ascii="Consolas" w:hAnsi="Consolas" w:cs="Consolas"/>
+          <w:color w:val="000000"/>
+          <w:sz w:val="28"/>
+          <w:szCs w:val="28"/>
+        </w:rPr>
+      </w:pPr>
+    </w:p>
+    <w:p>
+      <w:pPr>
+        <w:autoSpaceDE w:val="0"/>
+        <w:autoSpaceDN w:val="0"/>
+        <w:adjustRightInd w:val="0"/>
+        <w:spacing w:after="0" w:line="240" w:lineRule="auto"/>
+        <w:rPr>
+          <w:rFonts w:ascii="Consolas" w:hAnsi="Consolas" w:cs="Consolas"/>
+          <w:color w:val="000000"/>
+          <w:sz w:val="28"/>
+          <w:szCs w:val="28"/>
+        </w:rPr>
+      </w:pPr>
+      <w:r>
+        <w:rPr>
+          <w:rFonts w:ascii="Consolas" w:hAnsi="Consolas" w:cs="Consolas"/>
+          <w:color w:val="808080"/>
+          <w:sz w:val="28"/>
+          <w:szCs w:val="28"/>
+        </w:rPr>
+        <w:t>(</w:t>
+      </w:r>
+    </w:p>
+    <w:p>
+      <w:pPr>
+        <w:autoSpaceDE w:val="0"/>
+        <w:autoSpaceDN w:val="0"/>
+        <w:adjustRightInd w:val="0"/>
+        <w:spacing w:after="0" w:line="240" w:lineRule="auto"/>
+        <w:rPr>
+          <w:rFonts w:ascii="Consolas" w:hAnsi="Consolas" w:cs="Consolas"/>
+          <w:color w:val="000000"/>
+          <w:sz w:val="28"/>
+          <w:szCs w:val="28"/>
+        </w:rPr>
+      </w:pPr>
+      <w:proofErr w:type="spellStart"/>
+      <w:proofErr w:type="gramStart"/>
+      <w:r>
+        <w:rPr>
+          <w:rFonts w:ascii="Consolas" w:hAnsi="Consolas" w:cs="Consolas"/>
+          <w:color w:val="000000"/>
+          <w:sz w:val="28"/>
+          <w:szCs w:val="28"/>
+        </w:rPr>
+        <w:t>AwardID</w:t>
+      </w:r>
+      <w:proofErr w:type="spellEnd"/>
+      <w:r>
+        <w:rPr>
+          <w:rFonts w:ascii="Consolas" w:hAnsi="Consolas" w:cs="Consolas"/>
+          <w:color w:val="000000"/>
+          <w:sz w:val="28"/>
+          <w:szCs w:val="28"/>
+        </w:rPr>
+        <w:t xml:space="preserve">  </w:t>
+      </w:r>
+      <w:r>
+        <w:rPr>
+          <w:rFonts w:ascii="Consolas" w:hAnsi="Consolas" w:cs="Consolas"/>
+          <w:color w:val="0000FF"/>
+          <w:sz w:val="28"/>
+          <w:szCs w:val="28"/>
+        </w:rPr>
+        <w:t>varchar</w:t>
+      </w:r>
+      <w:proofErr w:type="gramEnd"/>
+      <w:r>
+        <w:rPr>
+          <w:rFonts w:ascii="Consolas" w:hAnsi="Consolas" w:cs="Consolas"/>
+          <w:color w:val="808080"/>
+          <w:sz w:val="28"/>
+          <w:szCs w:val="28"/>
+        </w:rPr>
+        <w:t>(</w:t>
+      </w:r>
+      <w:r>
+        <w:rPr>
+          <w:rFonts w:ascii="Consolas" w:hAnsi="Consolas" w:cs="Consolas"/>
+          <w:color w:val="000000"/>
+          <w:sz w:val="28"/>
+          <w:szCs w:val="28"/>
+        </w:rPr>
+        <w:t>10</w:t>
+      </w:r>
+      <w:r>
+        <w:rPr>
+          <w:rFonts w:ascii="Consolas" w:hAnsi="Consolas" w:cs="Consolas"/>
+          <w:color w:val="808080"/>
+          <w:sz w:val="28"/>
+          <w:szCs w:val="28"/>
+        </w:rPr>
+        <w:t>),</w:t>
+      </w:r>
+    </w:p>
+    <w:p>
+      <w:pPr>
+        <w:autoSpaceDE w:val="0"/>
+        <w:autoSpaceDN w:val="0"/>
+        <w:adjustRightInd w:val="0"/>
+        <w:spacing w:after="0" w:line="240" w:lineRule="auto"/>
+        <w:rPr>
+          <w:rFonts w:ascii="Consolas" w:hAnsi="Consolas" w:cs="Consolas"/>
+          <w:color w:val="808080"/>
+          <w:sz w:val="28"/>
+          <w:szCs w:val="28"/>
+        </w:rPr>
+      </w:pPr>
+      <w:r>
+        <w:rPr>
+          <w:rFonts w:ascii="Consolas" w:hAnsi="Consolas" w:cs="Consolas"/>
+          <w:color w:val="000000"/>
+          <w:sz w:val="28"/>
+          <w:szCs w:val="28"/>
+        </w:rPr>
+        <w:t xml:space="preserve">Categories </w:t>
+      </w:r>
+      <w:proofErr w:type="gramStart"/>
+      <w:r>
+        <w:rPr>
+          <w:rFonts w:ascii="Consolas" w:hAnsi="Consolas" w:cs="Consolas"/>
+          <w:color w:val="0000FF"/>
+          <w:sz w:val="28"/>
+          <w:szCs w:val="28"/>
+        </w:rPr>
+        <w:t>varchar</w:t>
+      </w:r>
+      <w:r>
+        <w:rPr>
+          <w:rFonts w:ascii="Consolas" w:hAnsi="Consolas" w:cs="Consolas"/>
+          <w:color w:val="808080"/>
+          <w:sz w:val="28"/>
+          <w:szCs w:val="28"/>
+        </w:rPr>
+        <w:t>(</w:t>
+      </w:r>
+      <w:proofErr w:type="gramEnd"/>
+      <w:r>
+        <w:rPr>
+          <w:rFonts w:ascii="Consolas" w:hAnsi="Consolas" w:cs="Consolas"/>
+          <w:color w:val="000000"/>
+          <w:sz w:val="28"/>
+          <w:szCs w:val="28"/>
+        </w:rPr>
+        <w:t>20</w:t>
+      </w:r>
+      <w:r>
+        <w:rPr>
+          <w:rFonts w:ascii="Consolas" w:hAnsi="Consolas" w:cs="Consolas"/>
+          <w:color w:val="808080"/>
+          <w:sz w:val="28"/>
+          <w:szCs w:val="28"/>
+        </w:rPr>
+        <w:t>),</w:t>
+      </w:r>
+    </w:p>
+    <w:p>
+      <w:pPr>
+        <w:autoSpaceDE w:val="0"/>
+        <w:autoSpaceDN w:val="0"/>
+        <w:adjustRightInd w:val="0"/>
+        <w:spacing w:after="0" w:line="240" w:lineRule="auto"/>
+        <w:rPr>
+          <w:rFonts w:ascii="Consolas" w:hAnsi="Consolas" w:cs="Consolas"/>
+          <w:color w:val="808080"/>
+          <w:sz w:val="28"/>
+          <w:szCs w:val="28"/>
+        </w:rPr>
+      </w:pPr>
+      <w:r>
+        <w:rPr>
+          <w:rFonts w:ascii="Consolas" w:hAnsi="Consolas" w:cs="Consolas"/>
+          <w:color w:val="808080"/>
+          <w:sz w:val="28"/>
+          <w:szCs w:val="28"/>
+        </w:rPr>
+        <w:t>)</w:t>
+      </w:r>
+    </w:p>
+    <w:p>
+      <w:pPr>
+        <w:autoSpaceDE w:val="0"/>
+        <w:autoSpaceDN w:val="0"/>
+        <w:adjustRightInd w:val="0"/>
+        <w:spacing w:after="0" w:line="240" w:lineRule="auto"/>
+        <w:rPr>
+          <w:rFonts w:ascii="Consolas" w:hAnsi="Consolas" w:cs="Consolas"/>
+          <w:color w:val="808080"/>
+          <w:sz w:val="28"/>
+          <w:szCs w:val="28"/>
+        </w:rPr>
+      </w:pPr>
+    </w:p>
+    <w:p>
+      <w:pPr>
+        <w:autoSpaceDE w:val="0"/>
+        <w:autoSpaceDN w:val="0"/>
+        <w:adjustRightInd w:val="0"/>
+        <w:spacing w:after="0" w:line="240" w:lineRule="auto"/>
+        <w:rPr>
+          <w:rFonts w:ascii="Consolas" w:hAnsi="Consolas" w:cs="Consolas"/>
+          <w:color w:val="808080"/>
+          <w:sz w:val="28"/>
+          <w:szCs w:val="28"/>
+        </w:rPr>
+      </w:pPr>
+    </w:p>
+    <w:p>
+      <w:pPr>
+        <w:autoSpaceDE w:val="0"/>
+        <w:autoSpaceDN w:val="0"/>
+        <w:adjustRightInd w:val="0"/>
+        <w:spacing w:after="0" w:line="240" w:lineRule="auto"/>
+        <w:rPr>
+          <w:rFonts w:ascii="Consolas" w:hAnsi="Consolas" w:cs="Consolas"/>
+          <w:color w:val="808080"/>
+          <w:sz w:val="28"/>
+          <w:szCs w:val="28"/>
+        </w:rPr>
+      </w:pPr>
+    </w:p>
+    <w:p>
+      <w:pPr>
+        <w:autoSpaceDE w:val="0"/>
+        <w:autoSpaceDN w:val="0"/>
+        <w:adjustRightInd w:val="0"/>
+        <w:spacing w:after="0" w:line="240" w:lineRule="auto"/>
+        <w:rPr>
+          <w:rFonts w:ascii="Consolas" w:hAnsi="Consolas" w:cs="Consolas"/>
+          <w:color w:val="808080"/>
+          <w:sz w:val="28"/>
+          <w:szCs w:val="28"/>
+        </w:rPr>
+      </w:pPr>
+    </w:p>
+    <w:p>
+      <w:pPr>
+        <w:autoSpaceDE w:val="0"/>
+        <w:autoSpaceDN w:val="0"/>
+        <w:adjustRightInd w:val="0"/>
+        <w:spacing w:after="0" w:line="240" w:lineRule="auto"/>
+        <w:rPr>
+          <w:rFonts w:ascii="Consolas" w:hAnsi="Consolas" w:cs="Consolas"/>
+          <w:color w:val="0000FF"/>
+          <w:sz w:val="28"/>
+          <w:szCs w:val="28"/>
+        </w:rPr>
+      </w:pPr>
+    </w:p>
+    <w:p>
+      <w:pPr>
+        <w:autoSpaceDE w:val="0"/>
+        <w:autoSpaceDN w:val="0"/>
+        <w:adjustRightInd w:val="0"/>
+        <w:spacing w:after="0" w:line="240" w:lineRule="auto"/>
+        <w:rPr>
+          <w:rFonts w:ascii="Consolas" w:hAnsi="Consolas" w:cs="Consolas"/>
+          <w:color w:val="0000FF"/>
+          <w:sz w:val="28"/>
+          <w:szCs w:val="28"/>
+        </w:rPr>
+      </w:pPr>
+    </w:p>
+    <w:p>
+      <w:pPr>
+        <w:autoSpaceDE w:val="0"/>
+        <w:autoSpaceDN w:val="0"/>
+        <w:adjustRightInd w:val="0"/>
+        <w:spacing w:after="0" w:line="240" w:lineRule="auto"/>
+        <w:rPr>
+          <w:rFonts w:ascii="Consolas" w:hAnsi="Consolas" w:cs="Consolas"/>
+          <w:color w:val="0000FF"/>
+          <w:sz w:val="28"/>
+          <w:szCs w:val="28"/>
+        </w:rPr>
+      </w:pPr>
+    </w:p>
+    <w:p>
+      <w:pPr>
+        <w:autoSpaceDE w:val="0"/>
+        <w:autoSpaceDN w:val="0"/>
+        <w:adjustRightInd w:val="0"/>
+        <w:spacing w:after="0" w:line="240" w:lineRule="auto"/>
+        <w:rPr>
+          <w:rFonts w:ascii="Consolas" w:hAnsi="Consolas" w:cs="Consolas"/>
+          <w:color w:val="0000FF"/>
+          <w:sz w:val="28"/>
+          <w:szCs w:val="28"/>
+        </w:rPr>
+      </w:pPr>
+    </w:p>
+    <w:p>
+      <w:pPr>
+        <w:autoSpaceDE w:val="0"/>
+        <w:autoSpaceDN w:val="0"/>
+        <w:adjustRightInd w:val="0"/>
+        <w:spacing w:after="0" w:line="240" w:lineRule="auto"/>
+        <w:rPr>
+          <w:rFonts w:ascii="Consolas" w:hAnsi="Consolas" w:cs="Consolas"/>
+          <w:color w:val="0000FF"/>
+          <w:sz w:val="28"/>
+          <w:szCs w:val="28"/>
+        </w:rPr>
+      </w:pPr>
+    </w:p>
+    <w:p>
+      <w:pPr>
+        <w:autoSpaceDE w:val="0"/>
+        <w:autoSpaceDN w:val="0"/>
+        <w:adjustRightInd w:val="0"/>
+        <w:spacing w:after="0" w:line="240" w:lineRule="auto"/>
+        <w:rPr>
+          <w:rFonts w:ascii="Consolas" w:hAnsi="Consolas" w:cs="Consolas"/>
+          <w:color w:val="0000FF"/>
+          <w:sz w:val="28"/>
+          <w:szCs w:val="28"/>
+        </w:rPr>
+      </w:pPr>
+    </w:p>
+    <w:p>
+      <w:pPr>
+        <w:autoSpaceDE w:val="0"/>
+        <w:autoSpaceDN w:val="0"/>
+        <w:adjustRightInd w:val="0"/>
+        <w:spacing w:after="0" w:line="240" w:lineRule="auto"/>
+        <w:rPr>
+          <w:rFonts w:ascii="Consolas" w:hAnsi="Consolas" w:cs="Consolas"/>
+          <w:color w:val="000000"/>
+          <w:sz w:val="28"/>
+          <w:szCs w:val="28"/>
+        </w:rPr>
+      </w:pPr>
+      <w:r>
+        <w:rPr>
+          <w:rFonts w:ascii="Consolas" w:hAnsi="Consolas" w:cs="Consolas"/>
+          <w:color w:val="0000FF"/>
+          <w:sz w:val="28"/>
+          <w:szCs w:val="28"/>
+        </w:rPr>
+        <w:lastRenderedPageBreak/>
+        <w:t>CREATE</w:t>
+      </w:r>
+      <w:r>
+        <w:rPr>
+          <w:rFonts w:ascii="Consolas" w:hAnsi="Consolas" w:cs="Consolas"/>
+          <w:color w:val="000000"/>
+          <w:sz w:val="28"/>
+          <w:szCs w:val="28"/>
+        </w:rPr>
+        <w:t xml:space="preserve"> </w:t>
+      </w:r>
+      <w:r>
+        <w:rPr>
+          <w:rFonts w:ascii="Consolas" w:hAnsi="Consolas" w:cs="Consolas"/>
+          <w:color w:val="0000FF"/>
+          <w:sz w:val="28"/>
+          <w:szCs w:val="28"/>
+        </w:rPr>
+        <w:t>table</w:t>
+      </w:r>
+      <w:r>
+        <w:rPr>
+          <w:rFonts w:ascii="Consolas" w:hAnsi="Consolas" w:cs="Consolas"/>
+          <w:color w:val="000000"/>
+          <w:sz w:val="28"/>
+          <w:szCs w:val="28"/>
+        </w:rPr>
+        <w:t xml:space="preserve"> </w:t>
+      </w:r>
+      <w:proofErr w:type="spellStart"/>
+      <w:r>
+        <w:rPr>
+          <w:rFonts w:ascii="Consolas" w:hAnsi="Consolas" w:cs="Consolas"/>
+          <w:color w:val="000000"/>
+          <w:sz w:val="28"/>
+          <w:szCs w:val="28"/>
+        </w:rPr>
+        <w:t>GuestVoters</w:t>
+      </w:r>
+      <w:proofErr w:type="spellEnd"/>
+    </w:p>
+    <w:p>
+      <w:pPr>
+        <w:autoSpaceDE w:val="0"/>
+        <w:autoSpaceDN w:val="0"/>
+        <w:adjustRightInd w:val="0"/>
+        <w:spacing w:after="0" w:line="240" w:lineRule="auto"/>
+        <w:rPr>
+          <w:rFonts w:ascii="Consolas" w:hAnsi="Consolas" w:cs="Consolas"/>
+          <w:color w:val="000000"/>
+          <w:sz w:val="28"/>
+          <w:szCs w:val="28"/>
+        </w:rPr>
+      </w:pPr>
+      <w:r>
+        <w:rPr>
+          <w:rFonts w:ascii="Consolas" w:hAnsi="Consolas" w:cs="Consolas"/>
+          <w:color w:val="808080"/>
+          <w:sz w:val="28"/>
+          <w:szCs w:val="28"/>
+        </w:rPr>
+        <w:t>(</w:t>
+      </w:r>
+    </w:p>
+    <w:p>
+      <w:pPr>
+        <w:autoSpaceDE w:val="0"/>
+        <w:autoSpaceDN w:val="0"/>
+        <w:adjustRightInd w:val="0"/>
+        <w:spacing w:after="0" w:line="240" w:lineRule="auto"/>
+        <w:rPr>
+          <w:rFonts w:ascii="Consolas" w:hAnsi="Consolas" w:cs="Consolas"/>
+          <w:color w:val="000000"/>
+          <w:sz w:val="28"/>
+          <w:szCs w:val="28"/>
+        </w:rPr>
+      </w:pPr>
+      <w:proofErr w:type="spellStart"/>
+      <w:proofErr w:type="gramStart"/>
+      <w:r>
+        <w:rPr>
+          <w:rFonts w:ascii="Consolas" w:hAnsi="Consolas" w:cs="Consolas"/>
+          <w:color w:val="000000"/>
+          <w:sz w:val="28"/>
+          <w:szCs w:val="28"/>
+        </w:rPr>
+        <w:t>GuestID</w:t>
+      </w:r>
+      <w:proofErr w:type="spellEnd"/>
+      <w:r>
+        <w:rPr>
+          <w:rFonts w:ascii="Consolas" w:hAnsi="Consolas" w:cs="Consolas"/>
+          <w:color w:val="000000"/>
+          <w:sz w:val="28"/>
+          <w:szCs w:val="28"/>
+        </w:rPr>
+        <w:t xml:space="preserve">  </w:t>
+      </w:r>
+      <w:r>
+        <w:rPr>
+          <w:rFonts w:ascii="Consolas" w:hAnsi="Consolas" w:cs="Consolas"/>
+          <w:color w:val="0000FF"/>
+          <w:sz w:val="28"/>
+          <w:szCs w:val="28"/>
+        </w:rPr>
+        <w:t>varchar</w:t>
+      </w:r>
+      <w:proofErr w:type="gramEnd"/>
+      <w:r>
+        <w:rPr>
+          <w:rFonts w:ascii="Consolas" w:hAnsi="Consolas" w:cs="Consolas"/>
+          <w:color w:val="808080"/>
+          <w:sz w:val="28"/>
+          <w:szCs w:val="28"/>
+        </w:rPr>
+        <w:t>(</w:t>
+      </w:r>
+      <w:r>
+        <w:rPr>
+          <w:rFonts w:ascii="Consolas" w:hAnsi="Consolas" w:cs="Consolas"/>
+          <w:color w:val="000000"/>
+          <w:sz w:val="28"/>
+          <w:szCs w:val="28"/>
+        </w:rPr>
+        <w:t>10</w:t>
+      </w:r>
+      <w:r>
+        <w:rPr>
+          <w:rFonts w:ascii="Consolas" w:hAnsi="Consolas" w:cs="Consolas"/>
+          <w:color w:val="808080"/>
+          <w:sz w:val="28"/>
+          <w:szCs w:val="28"/>
+        </w:rPr>
+        <w:t>),</w:t>
+      </w:r>
+    </w:p>
+    <w:p>
+      <w:pPr>
+        <w:autoSpaceDE w:val="0"/>
+        <w:autoSpaceDN w:val="0"/>
+        <w:adjustRightInd w:val="0"/>
+        <w:spacing w:after="0" w:line="240" w:lineRule="auto"/>
+        <w:rPr>
+          <w:rFonts w:ascii="Consolas" w:hAnsi="Consolas" w:cs="Consolas"/>
+          <w:color w:val="000000"/>
+          <w:sz w:val="28"/>
+          <w:szCs w:val="28"/>
+        </w:rPr>
+      </w:pPr>
+      <w:r>
+        <w:rPr>
+          <w:rFonts w:ascii="Consolas" w:hAnsi="Consolas" w:cs="Consolas"/>
+          <w:sz w:val="28"/>
+          <w:szCs w:val="28"/>
+        </w:rPr>
+        <w:t>name</w:t>
+      </w:r>
+      <w:r>
+        <w:rPr>
+          <w:rFonts w:ascii="Consolas" w:hAnsi="Consolas" w:cs="Consolas"/>
+          <w:color w:val="000000"/>
+          <w:sz w:val="28"/>
+          <w:szCs w:val="28"/>
+        </w:rPr>
+        <w:t xml:space="preserve"> </w:t>
+      </w:r>
+      <w:proofErr w:type="gramStart"/>
+      <w:r>
+        <w:rPr>
+          <w:rFonts w:ascii="Consolas" w:hAnsi="Consolas" w:cs="Consolas"/>
+          <w:color w:val="0000FF"/>
+          <w:sz w:val="28"/>
+          <w:szCs w:val="28"/>
+        </w:rPr>
+        <w:t>varchar</w:t>
+      </w:r>
+      <w:r>
+        <w:rPr>
+          <w:rFonts w:ascii="Consolas" w:hAnsi="Consolas" w:cs="Consolas"/>
+          <w:color w:val="808080"/>
+          <w:sz w:val="28"/>
+          <w:szCs w:val="28"/>
+        </w:rPr>
+        <w:t>(</w:t>
+      </w:r>
+      <w:proofErr w:type="gramEnd"/>
+      <w:r>
+        <w:rPr>
+          <w:rFonts w:ascii="Consolas" w:hAnsi="Consolas" w:cs="Consolas"/>
+          <w:color w:val="000000"/>
+          <w:sz w:val="28"/>
+          <w:szCs w:val="28"/>
+        </w:rPr>
+        <w:t>30</w:t>
+      </w:r>
+      <w:r>
+        <w:rPr>
+          <w:rFonts w:ascii="Consolas" w:hAnsi="Consolas" w:cs="Consolas"/>
+          <w:color w:val="808080"/>
+          <w:sz w:val="28"/>
+          <w:szCs w:val="28"/>
+        </w:rPr>
+        <w:t>),</w:t>
+      </w:r>
+    </w:p>
+    <w:p>
+      <w:pPr>
+        <w:autoSpaceDE w:val="0"/>
+        <w:autoSpaceDN w:val="0"/>
+        <w:adjustRightInd w:val="0"/>
+        <w:spacing w:after="0" w:line="240" w:lineRule="auto"/>
+        <w:rPr>
+          <w:rFonts w:ascii="Consolas" w:hAnsi="Consolas" w:cs="Consolas"/>
+          <w:color w:val="000000"/>
+          <w:sz w:val="28"/>
+          <w:szCs w:val="28"/>
+        </w:rPr>
+      </w:pPr>
+      <w:proofErr w:type="spellStart"/>
+      <w:r>
+        <w:rPr>
+          <w:rFonts w:ascii="Consolas" w:hAnsi="Consolas" w:cs="Consolas"/>
+          <w:color w:val="000000"/>
+          <w:sz w:val="28"/>
+          <w:szCs w:val="28"/>
+        </w:rPr>
+        <w:t>contactno</w:t>
+      </w:r>
+      <w:proofErr w:type="spellEnd"/>
+      <w:r>
+        <w:rPr>
+          <w:rFonts w:ascii="Consolas" w:hAnsi="Consolas" w:cs="Consolas"/>
+          <w:color w:val="000000"/>
+          <w:sz w:val="28"/>
+          <w:szCs w:val="28"/>
+        </w:rPr>
+        <w:t xml:space="preserve"> </w:t>
+      </w:r>
+      <w:r>
+        <w:rPr>
+          <w:rFonts w:ascii="Consolas" w:hAnsi="Consolas" w:cs="Consolas"/>
+          <w:color w:val="0000FF"/>
+          <w:sz w:val="28"/>
+          <w:szCs w:val="28"/>
+        </w:rPr>
+        <w:t>int</w:t>
+      </w:r>
+      <w:r>
+        <w:rPr>
+          <w:rFonts w:ascii="Consolas" w:hAnsi="Consolas" w:cs="Consolas"/>
+          <w:color w:val="000000"/>
+          <w:sz w:val="28"/>
+          <w:szCs w:val="28"/>
+        </w:rPr>
+        <w:t xml:space="preserve"> </w:t>
+      </w:r>
+      <w:r>
+        <w:rPr>
+          <w:rFonts w:ascii="Consolas" w:hAnsi="Consolas" w:cs="Consolas"/>
+          <w:color w:val="808080"/>
+          <w:sz w:val="28"/>
+          <w:szCs w:val="28"/>
+        </w:rPr>
+        <w:t>not</w:t>
+      </w:r>
+      <w:r>
+        <w:rPr>
+          <w:rFonts w:ascii="Consolas" w:hAnsi="Consolas" w:cs="Consolas"/>
+          <w:color w:val="000000"/>
+          <w:sz w:val="28"/>
+          <w:szCs w:val="28"/>
+        </w:rPr>
+        <w:t xml:space="preserve"> </w:t>
+      </w:r>
+      <w:r>
+        <w:rPr>
+          <w:rFonts w:ascii="Consolas" w:hAnsi="Consolas" w:cs="Consolas"/>
+          <w:color w:val="808080"/>
+          <w:sz w:val="28"/>
+          <w:szCs w:val="28"/>
+        </w:rPr>
+        <w:t>NULL,</w:t>
+      </w:r>
+    </w:p>
+    <w:p>
+      <w:pPr>
+        <w:autoSpaceDE w:val="0"/>
+        <w:autoSpaceDN w:val="0"/>
+        <w:adjustRightInd w:val="0"/>
+        <w:spacing w:after="0" w:line="240" w:lineRule="auto"/>
+        <w:rPr>
+          <w:rFonts w:ascii="Consolas" w:hAnsi="Consolas" w:cs="Consolas"/>
+          <w:color w:val="000000"/>
+          <w:sz w:val="28"/>
+          <w:szCs w:val="28"/>
+        </w:rPr>
+      </w:pPr>
+      <w:r>
+        <w:rPr>
+          <w:rFonts w:ascii="Consolas" w:hAnsi="Consolas" w:cs="Consolas"/>
+          <w:color w:val="000000"/>
+          <w:sz w:val="28"/>
+          <w:szCs w:val="28"/>
+        </w:rPr>
+        <w:t xml:space="preserve">email </w:t>
+      </w:r>
+      <w:proofErr w:type="gramStart"/>
+      <w:r>
+        <w:rPr>
+          <w:rFonts w:ascii="Consolas" w:hAnsi="Consolas" w:cs="Consolas"/>
+          <w:color w:val="0000FF"/>
+          <w:sz w:val="28"/>
+          <w:szCs w:val="28"/>
+        </w:rPr>
+        <w:t>varchar</w:t>
+      </w:r>
+      <w:r>
+        <w:rPr>
+          <w:rFonts w:ascii="Consolas" w:hAnsi="Consolas" w:cs="Consolas"/>
+          <w:color w:val="808080"/>
+          <w:sz w:val="28"/>
+          <w:szCs w:val="28"/>
+        </w:rPr>
+        <w:t>(</w:t>
+      </w:r>
+      <w:proofErr w:type="gramEnd"/>
+      <w:r>
+        <w:rPr>
+          <w:rFonts w:ascii="Consolas" w:hAnsi="Consolas" w:cs="Consolas"/>
+          <w:color w:val="000000"/>
+          <w:sz w:val="28"/>
+          <w:szCs w:val="28"/>
+        </w:rPr>
+        <w:t>30</w:t>
+      </w:r>
+      <w:r>
+        <w:rPr>
+          <w:rFonts w:ascii="Consolas" w:hAnsi="Consolas" w:cs="Consolas"/>
+          <w:color w:val="808080"/>
+          <w:sz w:val="28"/>
+          <w:szCs w:val="28"/>
+        </w:rPr>
+        <w:t>),</w:t>
+      </w:r>
+    </w:p>
+    <w:p>
+      <w:pPr>
+        <w:autoSpaceDE w:val="0"/>
+        <w:autoSpaceDN w:val="0"/>
+        <w:adjustRightInd w:val="0"/>
+        <w:spacing w:after="0" w:line="240" w:lineRule="auto"/>
+        <w:rPr>
+          <w:rFonts w:ascii="Consolas" w:hAnsi="Consolas" w:cs="Consolas"/>
+          <w:color w:val="000000"/>
+          <w:sz w:val="28"/>
+          <w:szCs w:val="28"/>
+        </w:rPr>
+      </w:pPr>
+      <w:r>
+        <w:rPr>
+          <w:rFonts w:ascii="Consolas" w:hAnsi="Consolas" w:cs="Consolas"/>
+          <w:sz w:val="28"/>
+          <w:szCs w:val="28"/>
+        </w:rPr>
+        <w:t>address</w:t>
+      </w:r>
+      <w:r>
+        <w:rPr>
+          <w:rFonts w:ascii="Consolas" w:hAnsi="Consolas" w:cs="Consolas"/>
+          <w:color w:val="000000"/>
+          <w:sz w:val="28"/>
+          <w:szCs w:val="28"/>
+        </w:rPr>
+        <w:t xml:space="preserve"> </w:t>
+      </w:r>
+      <w:proofErr w:type="gramStart"/>
+      <w:r>
+        <w:rPr>
+          <w:rFonts w:ascii="Consolas" w:hAnsi="Consolas" w:cs="Consolas"/>
+          <w:color w:val="0000FF"/>
+          <w:sz w:val="28"/>
+          <w:szCs w:val="28"/>
+        </w:rPr>
+        <w:t>varchar</w:t>
+      </w:r>
+      <w:r>
+        <w:rPr>
+          <w:rFonts w:ascii="Consolas" w:hAnsi="Consolas" w:cs="Consolas"/>
+          <w:color w:val="808080"/>
+          <w:sz w:val="28"/>
+          <w:szCs w:val="28"/>
+        </w:rPr>
+        <w:t>(</w:t>
+      </w:r>
+      <w:proofErr w:type="gramEnd"/>
+      <w:r>
+        <w:rPr>
+          <w:rFonts w:ascii="Consolas" w:hAnsi="Consolas" w:cs="Consolas"/>
+          <w:color w:val="000000"/>
+          <w:sz w:val="28"/>
+          <w:szCs w:val="28"/>
+        </w:rPr>
+        <w:t>30</w:t>
+      </w:r>
+      <w:r>
+        <w:rPr>
+          <w:rFonts w:ascii="Consolas" w:hAnsi="Consolas" w:cs="Consolas"/>
+          <w:color w:val="808080"/>
+          <w:sz w:val="28"/>
+          <w:szCs w:val="28"/>
+        </w:rPr>
+        <w:t>),</w:t>
+      </w:r>
+    </w:p>
+    <w:p>
+      <w:pPr>
+        <w:autoSpaceDE w:val="0"/>
+        <w:autoSpaceDN w:val="0"/>
+        <w:adjustRightInd w:val="0"/>
+        <w:spacing w:after="0" w:line="240" w:lineRule="auto"/>
+        <w:rPr>
+          <w:rFonts w:ascii="Consolas" w:hAnsi="Consolas" w:cs="Consolas"/>
+          <w:color w:val="000000"/>
+          <w:sz w:val="28"/>
+          <w:szCs w:val="28"/>
+        </w:rPr>
+      </w:pPr>
+      <w:r>
+        <w:rPr>
+          <w:rFonts w:ascii="Consolas" w:hAnsi="Consolas" w:cs="Consolas"/>
+          <w:sz w:val="28"/>
+          <w:szCs w:val="28"/>
+        </w:rPr>
+        <w:t>password</w:t>
+      </w:r>
+      <w:r>
+        <w:rPr>
+          <w:rFonts w:ascii="Consolas" w:hAnsi="Consolas" w:cs="Consolas"/>
+          <w:color w:val="000000"/>
+          <w:sz w:val="28"/>
+          <w:szCs w:val="28"/>
+        </w:rPr>
+        <w:t xml:space="preserve"> </w:t>
+      </w:r>
+      <w:proofErr w:type="gramStart"/>
+      <w:r>
+        <w:rPr>
+          <w:rFonts w:ascii="Consolas" w:hAnsi="Consolas" w:cs="Consolas"/>
+          <w:color w:val="0000FF"/>
+          <w:sz w:val="28"/>
+          <w:szCs w:val="28"/>
+        </w:rPr>
+        <w:t>varchar</w:t>
+      </w:r>
+      <w:r>
+        <w:rPr>
+          <w:rFonts w:ascii="Consolas" w:hAnsi="Consolas" w:cs="Consolas"/>
+          <w:color w:val="808080"/>
+          <w:sz w:val="28"/>
+          <w:szCs w:val="28"/>
+        </w:rPr>
+        <w:t>(</w:t>
+      </w:r>
+      <w:proofErr w:type="gramEnd"/>
+      <w:r>
+        <w:rPr>
+          <w:rFonts w:ascii="Consolas" w:hAnsi="Consolas" w:cs="Consolas"/>
+          <w:color w:val="000000"/>
+          <w:sz w:val="28"/>
+          <w:szCs w:val="28"/>
+        </w:rPr>
+        <w:t>20</w:t>
+      </w:r>
+      <w:r>
+        <w:rPr>
+          <w:rFonts w:ascii="Consolas" w:hAnsi="Consolas" w:cs="Consolas"/>
+          <w:color w:val="808080"/>
+          <w:sz w:val="28"/>
+          <w:szCs w:val="28"/>
+        </w:rPr>
+        <w:t>),</w:t>
+      </w:r>
+    </w:p>
+    <w:p>
+      <w:pPr>
+        <w:autoSpaceDE w:val="0"/>
+        <w:autoSpaceDN w:val="0"/>
+        <w:adjustRightInd w:val="0"/>
+        <w:spacing w:after="0" w:line="240" w:lineRule="auto"/>
+        <w:rPr>
+          <w:rFonts w:ascii="Consolas" w:hAnsi="Consolas" w:cs="Consolas"/>
+          <w:color w:val="808080"/>
+          <w:sz w:val="28"/>
+          <w:szCs w:val="28"/>
+        </w:rPr>
+      </w:pPr>
+      <w:r>
+        <w:rPr>
+          <w:rFonts w:ascii="Consolas" w:hAnsi="Consolas" w:cs="Consolas"/>
+          <w:color w:val="808080"/>
+          <w:sz w:val="28"/>
+          <w:szCs w:val="28"/>
+        </w:rPr>
+        <w:t>)</w:t>
+      </w:r>
+    </w:p>
+    <w:p>
+      <w:pPr>
+        <w:autoSpaceDE w:val="0"/>
+        <w:autoSpaceDN w:val="0"/>
+        <w:adjustRightInd w:val="0"/>
+        <w:spacing w:after="0" w:line="240" w:lineRule="auto"/>
+        <w:rPr>
+          <w:rFonts w:ascii="Consolas" w:hAnsi="Consolas" w:cs="Consolas"/>
+          <w:color w:val="000000"/>
+          <w:sz w:val="28"/>
+          <w:szCs w:val="28"/>
+        </w:rPr>
+      </w:pPr>
+    </w:p>
+    <w:p>
+      <w:pPr>
+        <w:autoSpaceDE w:val="0"/>
+        <w:autoSpaceDN w:val="0"/>
+        <w:adjustRightInd w:val="0"/>
+        <w:spacing w:after="0" w:line="240" w:lineRule="auto"/>
+        <w:rPr>
+          <w:rFonts w:ascii="Consolas" w:hAnsi="Consolas" w:cs="Consolas"/>
+          <w:color w:val="000000"/>
+          <w:sz w:val="28"/>
+          <w:szCs w:val="28"/>
+        </w:rPr>
+      </w:pPr>
+      <w:r>
+        <w:rPr>
+          <w:rFonts w:ascii="Consolas" w:hAnsi="Consolas" w:cs="Consolas"/>
+          <w:color w:val="0000FF"/>
+          <w:sz w:val="28"/>
+          <w:szCs w:val="28"/>
+        </w:rPr>
+        <w:t>CREATE</w:t>
+      </w:r>
+      <w:r>
+        <w:rPr>
+          <w:rFonts w:ascii="Consolas" w:hAnsi="Consolas" w:cs="Consolas"/>
+          <w:color w:val="000000"/>
+          <w:sz w:val="28"/>
+          <w:szCs w:val="28"/>
+        </w:rPr>
+        <w:t xml:space="preserve"> </w:t>
+      </w:r>
+      <w:r>
+        <w:rPr>
+          <w:rFonts w:ascii="Consolas" w:hAnsi="Consolas" w:cs="Consolas"/>
+          <w:color w:val="0000FF"/>
+          <w:sz w:val="28"/>
+          <w:szCs w:val="28"/>
+        </w:rPr>
+        <w:t>table</w:t>
+      </w:r>
+      <w:r>
+        <w:rPr>
+          <w:rFonts w:ascii="Consolas" w:hAnsi="Consolas" w:cs="Consolas"/>
+          <w:color w:val="000000"/>
+          <w:sz w:val="28"/>
+          <w:szCs w:val="28"/>
+        </w:rPr>
+        <w:t xml:space="preserve"> </w:t>
+      </w:r>
+      <w:proofErr w:type="spellStart"/>
+      <w:r>
+        <w:rPr>
+          <w:rFonts w:ascii="Consolas" w:hAnsi="Consolas" w:cs="Consolas"/>
+          <w:color w:val="000000"/>
+          <w:sz w:val="28"/>
+          <w:szCs w:val="28"/>
+        </w:rPr>
+        <w:t>MemberVoters</w:t>
+      </w:r>
+      <w:proofErr w:type="spellEnd"/>
+    </w:p>
+    <w:p>
+      <w:pPr>
+        <w:autoSpaceDE w:val="0"/>
+        <w:autoSpaceDN w:val="0"/>
+        <w:adjustRightInd w:val="0"/>
+        <w:spacing w:after="0" w:line="240" w:lineRule="auto"/>
+        <w:rPr>
+          <w:rFonts w:ascii="Consolas" w:hAnsi="Consolas" w:cs="Consolas"/>
+          <w:color w:val="000000"/>
+          <w:sz w:val="28"/>
+          <w:szCs w:val="28"/>
+        </w:rPr>
+      </w:pPr>
+      <w:r>
+        <w:rPr>
+          <w:rFonts w:ascii="Consolas" w:hAnsi="Consolas" w:cs="Consolas"/>
+          <w:color w:val="808080"/>
+          <w:sz w:val="28"/>
+          <w:szCs w:val="28"/>
+        </w:rPr>
+        <w:t>(</w:t>
+      </w:r>
+    </w:p>
+    <w:p>
+      <w:pPr>
+        <w:autoSpaceDE w:val="0"/>
+        <w:autoSpaceDN w:val="0"/>
+        <w:adjustRightInd w:val="0"/>
+        <w:spacing w:after="0" w:line="240" w:lineRule="auto"/>
+        <w:rPr>
+          <w:rFonts w:ascii="Consolas" w:hAnsi="Consolas" w:cs="Consolas"/>
+          <w:color w:val="000000"/>
+          <w:sz w:val="28"/>
+          <w:szCs w:val="28"/>
+        </w:rPr>
+      </w:pPr>
+      <w:proofErr w:type="spellStart"/>
+      <w:r>
+        <w:rPr>
+          <w:rFonts w:ascii="Consolas" w:hAnsi="Consolas" w:cs="Consolas"/>
+          <w:color w:val="000000"/>
+          <w:sz w:val="28"/>
+          <w:szCs w:val="28"/>
+        </w:rPr>
+        <w:t>MemberID</w:t>
+      </w:r>
+      <w:proofErr w:type="spellEnd"/>
+      <w:r>
+        <w:rPr>
+          <w:rFonts w:ascii="Consolas" w:hAnsi="Consolas" w:cs="Consolas"/>
+          <w:color w:val="000000"/>
+          <w:sz w:val="28"/>
+          <w:szCs w:val="28"/>
+        </w:rPr>
+        <w:t xml:space="preserve"> </w:t>
+      </w:r>
+      <w:proofErr w:type="gramStart"/>
+      <w:r>
+        <w:rPr>
+          <w:rFonts w:ascii="Consolas" w:hAnsi="Consolas" w:cs="Consolas"/>
+          <w:color w:val="0000FF"/>
+          <w:sz w:val="28"/>
+          <w:szCs w:val="28"/>
+        </w:rPr>
+        <w:t>varchar</w:t>
+      </w:r>
+      <w:r>
+        <w:rPr>
+          <w:rFonts w:ascii="Consolas" w:hAnsi="Consolas" w:cs="Consolas"/>
+          <w:color w:val="808080"/>
+          <w:sz w:val="28"/>
+          <w:szCs w:val="28"/>
+        </w:rPr>
+        <w:t>(</w:t>
+      </w:r>
+      <w:proofErr w:type="gramEnd"/>
+      <w:r>
+        <w:rPr>
+          <w:rFonts w:ascii="Consolas" w:hAnsi="Consolas" w:cs="Consolas"/>
+          <w:color w:val="000000"/>
+          <w:sz w:val="28"/>
+          <w:szCs w:val="28"/>
+        </w:rPr>
+        <w:t>10</w:t>
+      </w:r>
+      <w:r>
+        <w:rPr>
+          <w:rFonts w:ascii="Consolas" w:hAnsi="Consolas" w:cs="Consolas"/>
+          <w:color w:val="808080"/>
+          <w:sz w:val="28"/>
+          <w:szCs w:val="28"/>
+        </w:rPr>
+        <w:t>),</w:t>
+      </w:r>
+    </w:p>
+    <w:p>
+      <w:pPr>
+        <w:autoSpaceDE w:val="0"/>
+        <w:autoSpaceDN w:val="0"/>
+        <w:adjustRightInd w:val="0"/>
+        <w:spacing w:after="0" w:line="240" w:lineRule="auto"/>
+        <w:rPr>
+          <w:rFonts w:ascii="Consolas" w:hAnsi="Consolas" w:cs="Consolas"/>
+          <w:color w:val="000000"/>
+          <w:sz w:val="28"/>
+          <w:szCs w:val="28"/>
+        </w:rPr>
+      </w:pPr>
+      <w:r>
+        <w:rPr>
+          <w:rFonts w:ascii="Consolas" w:hAnsi="Consolas" w:cs="Consolas"/>
+          <w:color w:val="000000"/>
+          <w:sz w:val="28"/>
+          <w:szCs w:val="28"/>
+        </w:rPr>
+        <w:t xml:space="preserve">email </w:t>
+      </w:r>
+      <w:proofErr w:type="gramStart"/>
+      <w:r>
+        <w:rPr>
+          <w:rFonts w:ascii="Consolas" w:hAnsi="Consolas" w:cs="Consolas"/>
+          <w:color w:val="0000FF"/>
+          <w:sz w:val="28"/>
+          <w:szCs w:val="28"/>
+        </w:rPr>
+        <w:t>varchar</w:t>
+      </w:r>
+      <w:r>
+        <w:rPr>
+          <w:rFonts w:ascii="Consolas" w:hAnsi="Consolas" w:cs="Consolas"/>
+          <w:color w:val="808080"/>
+          <w:sz w:val="28"/>
+          <w:szCs w:val="28"/>
+        </w:rPr>
+        <w:t>(</w:t>
+      </w:r>
+      <w:proofErr w:type="gramEnd"/>
+      <w:r>
+        <w:rPr>
+          <w:rFonts w:ascii="Consolas" w:hAnsi="Consolas" w:cs="Consolas"/>
+          <w:color w:val="000000"/>
+          <w:sz w:val="28"/>
+          <w:szCs w:val="28"/>
+        </w:rPr>
+        <w:t>30</w:t>
+      </w:r>
+      <w:r>
+        <w:rPr>
+          <w:rFonts w:ascii="Consolas" w:hAnsi="Consolas" w:cs="Consolas"/>
+          <w:color w:val="808080"/>
+          <w:sz w:val="28"/>
+          <w:szCs w:val="28"/>
+        </w:rPr>
+        <w:t>),</w:t>
+      </w:r>
+    </w:p>
+    <w:p>
+      <w:pPr>
+        <w:autoSpaceDE w:val="0"/>
+        <w:autoSpaceDN w:val="0"/>
+        <w:adjustRightInd w:val="0"/>
+        <w:spacing w:after="0" w:line="240" w:lineRule="auto"/>
+        <w:rPr>
+          <w:rFonts w:ascii="Consolas" w:hAnsi="Consolas" w:cs="Consolas"/>
+          <w:color w:val="000000"/>
+          <w:sz w:val="28"/>
+          <w:szCs w:val="28"/>
+        </w:rPr>
+      </w:pPr>
+      <w:r>
+        <w:rPr>
+          <w:rFonts w:ascii="Consolas" w:hAnsi="Consolas" w:cs="Consolas"/>
+          <w:sz w:val="28"/>
+          <w:szCs w:val="28"/>
+        </w:rPr>
+        <w:t>password</w:t>
+      </w:r>
+      <w:r>
+        <w:rPr>
+          <w:rFonts w:ascii="Consolas" w:hAnsi="Consolas" w:cs="Consolas"/>
+          <w:color w:val="000000"/>
+          <w:sz w:val="28"/>
+          <w:szCs w:val="28"/>
+        </w:rPr>
+        <w:t xml:space="preserve"> </w:t>
+      </w:r>
+      <w:proofErr w:type="gramStart"/>
+      <w:r>
+        <w:rPr>
+          <w:rFonts w:ascii="Consolas" w:hAnsi="Consolas" w:cs="Consolas"/>
+          <w:color w:val="0000FF"/>
+          <w:sz w:val="28"/>
+          <w:szCs w:val="28"/>
+        </w:rPr>
+        <w:t>varchar</w:t>
+      </w:r>
+      <w:r>
+        <w:rPr>
+          <w:rFonts w:ascii="Consolas" w:hAnsi="Consolas" w:cs="Consolas"/>
+          <w:color w:val="808080"/>
+          <w:sz w:val="28"/>
+          <w:szCs w:val="28"/>
+        </w:rPr>
+        <w:t>(</w:t>
+      </w:r>
+      <w:proofErr w:type="gramEnd"/>
+      <w:r>
+        <w:rPr>
+          <w:rFonts w:ascii="Consolas" w:hAnsi="Consolas" w:cs="Consolas"/>
+          <w:color w:val="000000"/>
+          <w:sz w:val="28"/>
+          <w:szCs w:val="28"/>
+        </w:rPr>
+        <w:t>20</w:t>
+      </w:r>
+      <w:r>
+        <w:rPr>
+          <w:rFonts w:ascii="Consolas" w:hAnsi="Consolas" w:cs="Consolas"/>
+          <w:color w:val="808080"/>
+          <w:sz w:val="28"/>
+          <w:szCs w:val="28"/>
+        </w:rPr>
+        <w:t>),</w:t>
+      </w:r>
+    </w:p>
+    <w:p>
+      <w:pPr>
+        <w:autoSpaceDE w:val="0"/>
+        <w:autoSpaceDN w:val="0"/>
+        <w:adjustRightInd w:val="0"/>
+        <w:spacing w:after="0" w:line="240" w:lineRule="auto"/>
+        <w:rPr>
+          <w:rFonts w:ascii="Consolas" w:hAnsi="Consolas" w:cs="Consolas"/>
+          <w:color w:val="808080"/>
+          <w:sz w:val="28"/>
+          <w:szCs w:val="28"/>
+        </w:rPr>
+      </w:pPr>
+      <w:r>
+        <w:rPr>
+          <w:rFonts w:ascii="Consolas" w:hAnsi="Consolas" w:cs="Consolas"/>
+          <w:color w:val="808080"/>
+          <w:sz w:val="28"/>
+          <w:szCs w:val="28"/>
+        </w:rPr>
+        <w:t>)</w:t>
+      </w:r>
+    </w:p>
+    <w:p>
+      <w:pPr>
+        <w:autoSpaceDE w:val="0"/>
+        <w:autoSpaceDN w:val="0"/>
+        <w:adjustRightInd w:val="0"/>
+        <w:spacing w:after="0" w:line="240" w:lineRule="auto"/>
+        <w:rPr>
+          <w:rFonts w:ascii="Consolas" w:hAnsi="Consolas" w:cs="Consolas"/>
+          <w:color w:val="000000"/>
+          <w:sz w:val="28"/>
+          <w:szCs w:val="28"/>
+        </w:rPr>
+      </w:pPr>
+    </w:p>
+    <w:p>
+      <w:pPr>
+        <w:autoSpaceDE w:val="0"/>
+        <w:autoSpaceDN w:val="0"/>
+        <w:adjustRightInd w:val="0"/>
+        <w:spacing w:after="0" w:line="240" w:lineRule="auto"/>
+        <w:rPr>
+          <w:rFonts w:ascii="Consolas" w:hAnsi="Consolas" w:cs="Consolas"/>
+          <w:color w:val="000000"/>
+          <w:sz w:val="28"/>
+          <w:szCs w:val="28"/>
+        </w:rPr>
+      </w:pPr>
+      <w:r>
+        <w:rPr>
+          <w:rFonts w:ascii="Consolas" w:hAnsi="Consolas" w:cs="Consolas"/>
+          <w:color w:val="0000FF"/>
+          <w:sz w:val="28"/>
+          <w:szCs w:val="28"/>
+        </w:rPr>
+        <w:t>CREATE</w:t>
+      </w:r>
+      <w:r>
+        <w:rPr>
+          <w:rFonts w:ascii="Consolas" w:hAnsi="Consolas" w:cs="Consolas"/>
+          <w:color w:val="000000"/>
+          <w:sz w:val="28"/>
+          <w:szCs w:val="28"/>
+        </w:rPr>
+        <w:t xml:space="preserve"> </w:t>
+      </w:r>
+      <w:r>
+        <w:rPr>
+          <w:rFonts w:ascii="Consolas" w:hAnsi="Consolas" w:cs="Consolas"/>
+          <w:color w:val="0000FF"/>
+          <w:sz w:val="28"/>
+          <w:szCs w:val="28"/>
+        </w:rPr>
+        <w:t>table</w:t>
+      </w:r>
+      <w:r>
+        <w:rPr>
+          <w:rFonts w:ascii="Consolas" w:hAnsi="Consolas" w:cs="Consolas"/>
+          <w:color w:val="000000"/>
+          <w:sz w:val="28"/>
+          <w:szCs w:val="28"/>
+        </w:rPr>
+        <w:t xml:space="preserve"> Opinion</w:t>
+      </w:r>
+    </w:p>
+    <w:p>
+      <w:pPr>
+        <w:autoSpaceDE w:val="0"/>
+        <w:autoSpaceDN w:val="0"/>
+        <w:adjustRightInd w:val="0"/>
+        <w:spacing w:after="0" w:line="240" w:lineRule="auto"/>
+        <w:rPr>
+          <w:rFonts w:ascii="Consolas" w:hAnsi="Consolas" w:cs="Consolas"/>
+          <w:color w:val="000000"/>
+          <w:sz w:val="28"/>
+          <w:szCs w:val="28"/>
+        </w:rPr>
+      </w:pPr>
+    </w:p>
+    <w:p>
+      <w:pPr>
+        <w:autoSpaceDE w:val="0"/>
+        <w:autoSpaceDN w:val="0"/>
+        <w:adjustRightInd w:val="0"/>
+        <w:spacing w:after="0" w:line="240" w:lineRule="auto"/>
+        <w:rPr>
+          <w:rFonts w:ascii="Consolas" w:hAnsi="Consolas" w:cs="Consolas"/>
+          <w:color w:val="000000"/>
+          <w:sz w:val="28"/>
+          <w:szCs w:val="28"/>
+        </w:rPr>
+      </w:pPr>
+      <w:r>
+        <w:rPr>
+          <w:rFonts w:ascii="Consolas" w:hAnsi="Consolas" w:cs="Consolas"/>
+          <w:color w:val="808080"/>
+          <w:sz w:val="28"/>
+          <w:szCs w:val="28"/>
+        </w:rPr>
+        <w:t>(</w:t>
+      </w:r>
+    </w:p>
+    <w:p>
+      <w:pPr>
+        <w:autoSpaceDE w:val="0"/>
+        <w:autoSpaceDN w:val="0"/>
+        <w:adjustRightInd w:val="0"/>
+        <w:spacing w:after="0" w:line="240" w:lineRule="auto"/>
+        <w:rPr>
+          <w:rFonts w:ascii="Consolas" w:hAnsi="Consolas" w:cs="Consolas"/>
+          <w:color w:val="000000"/>
+          <w:sz w:val="28"/>
+          <w:szCs w:val="28"/>
+        </w:rPr>
+      </w:pPr>
+      <w:proofErr w:type="spellStart"/>
+      <w:r>
+        <w:rPr>
+          <w:rFonts w:ascii="Consolas" w:hAnsi="Consolas" w:cs="Consolas"/>
+          <w:color w:val="000000"/>
+          <w:sz w:val="28"/>
+          <w:szCs w:val="28"/>
+        </w:rPr>
+        <w:t>OpinionID</w:t>
+      </w:r>
+      <w:proofErr w:type="spellEnd"/>
+      <w:r>
+        <w:rPr>
+          <w:rFonts w:ascii="Consolas" w:hAnsi="Consolas" w:cs="Consolas"/>
+          <w:color w:val="000000"/>
+          <w:sz w:val="28"/>
+          <w:szCs w:val="28"/>
+        </w:rPr>
+        <w:t xml:space="preserve"> </w:t>
+      </w:r>
+      <w:proofErr w:type="gramStart"/>
+      <w:r>
+        <w:rPr>
+          <w:rFonts w:ascii="Consolas" w:hAnsi="Consolas" w:cs="Consolas"/>
+          <w:color w:val="0000FF"/>
+          <w:sz w:val="28"/>
+          <w:szCs w:val="28"/>
+        </w:rPr>
+        <w:t>varchar</w:t>
+      </w:r>
+      <w:r>
+        <w:rPr>
+          <w:rFonts w:ascii="Consolas" w:hAnsi="Consolas" w:cs="Consolas"/>
+          <w:color w:val="808080"/>
+          <w:sz w:val="28"/>
+          <w:szCs w:val="28"/>
+        </w:rPr>
+        <w:t>(</w:t>
+      </w:r>
+      <w:proofErr w:type="gramEnd"/>
+      <w:r>
+        <w:rPr>
+          <w:rFonts w:ascii="Consolas" w:hAnsi="Consolas" w:cs="Consolas"/>
+          <w:color w:val="000000"/>
+          <w:sz w:val="28"/>
+          <w:szCs w:val="28"/>
+        </w:rPr>
+        <w:t>10</w:t>
+      </w:r>
+      <w:r>
+        <w:rPr>
+          <w:rFonts w:ascii="Consolas" w:hAnsi="Consolas" w:cs="Consolas"/>
+          <w:color w:val="808080"/>
+          <w:sz w:val="28"/>
+          <w:szCs w:val="28"/>
+        </w:rPr>
+        <w:t>),</w:t>
+      </w:r>
+    </w:p>
+    <w:p>
+      <w:pPr>
+        <w:autoSpaceDE w:val="0"/>
+        <w:autoSpaceDN w:val="0"/>
+        <w:adjustRightInd w:val="0"/>
+        <w:spacing w:after="0" w:line="240" w:lineRule="auto"/>
+        <w:rPr>
+          <w:rFonts w:ascii="Consolas" w:hAnsi="Consolas" w:cs="Consolas"/>
+          <w:color w:val="000000"/>
+          <w:sz w:val="28"/>
+          <w:szCs w:val="28"/>
+        </w:rPr>
+      </w:pPr>
+      <w:proofErr w:type="spellStart"/>
+      <w:r>
+        <w:rPr>
+          <w:rFonts w:ascii="Consolas" w:hAnsi="Consolas" w:cs="Consolas"/>
+          <w:color w:val="000000"/>
+          <w:sz w:val="28"/>
+          <w:szCs w:val="28"/>
+        </w:rPr>
+        <w:t>MemberID</w:t>
+      </w:r>
+      <w:proofErr w:type="spellEnd"/>
+      <w:r>
+        <w:rPr>
+          <w:rFonts w:ascii="Consolas" w:hAnsi="Consolas" w:cs="Consolas"/>
+          <w:color w:val="000000"/>
+          <w:sz w:val="28"/>
+          <w:szCs w:val="28"/>
+        </w:rPr>
+        <w:t xml:space="preserve"> </w:t>
+      </w:r>
+      <w:proofErr w:type="gramStart"/>
+      <w:r>
+        <w:rPr>
+          <w:rFonts w:ascii="Consolas" w:hAnsi="Consolas" w:cs="Consolas"/>
+          <w:color w:val="0000FF"/>
+          <w:sz w:val="28"/>
+          <w:szCs w:val="28"/>
+        </w:rPr>
+        <w:t>varchar</w:t>
+      </w:r>
+      <w:r>
+        <w:rPr>
+          <w:rFonts w:ascii="Consolas" w:hAnsi="Consolas" w:cs="Consolas"/>
+          <w:color w:val="808080"/>
+          <w:sz w:val="28"/>
+          <w:szCs w:val="28"/>
+        </w:rPr>
+        <w:t>(</w:t>
+      </w:r>
+      <w:proofErr w:type="gramEnd"/>
+      <w:r>
+        <w:rPr>
+          <w:rFonts w:ascii="Consolas" w:hAnsi="Consolas" w:cs="Consolas"/>
+          <w:color w:val="000000"/>
+          <w:sz w:val="28"/>
+          <w:szCs w:val="28"/>
+        </w:rPr>
+        <w:t>10</w:t>
+      </w:r>
+      <w:r>
+        <w:rPr>
+          <w:rFonts w:ascii="Consolas" w:hAnsi="Consolas" w:cs="Consolas"/>
+          <w:color w:val="808080"/>
+          <w:sz w:val="28"/>
+          <w:szCs w:val="28"/>
+        </w:rPr>
+        <w:t>),</w:t>
+      </w:r>
+    </w:p>
+    <w:p>
+      <w:pPr>
+        <w:autoSpaceDE w:val="0"/>
+        <w:autoSpaceDN w:val="0"/>
+        <w:adjustRightInd w:val="0"/>
+        <w:spacing w:after="0" w:line="240" w:lineRule="auto"/>
+        <w:rPr>
+          <w:rFonts w:ascii="Consolas" w:hAnsi="Consolas" w:cs="Consolas"/>
+          <w:color w:val="000000"/>
+          <w:sz w:val="28"/>
+          <w:szCs w:val="28"/>
+        </w:rPr>
+      </w:pPr>
+      <w:proofErr w:type="spellStart"/>
+      <w:r>
+        <w:rPr>
+          <w:rFonts w:ascii="Consolas" w:hAnsi="Consolas" w:cs="Consolas"/>
+          <w:color w:val="000000"/>
+          <w:sz w:val="28"/>
+          <w:szCs w:val="28"/>
+        </w:rPr>
+        <w:t>GuestID</w:t>
+      </w:r>
+      <w:proofErr w:type="spellEnd"/>
+      <w:r>
+        <w:rPr>
+          <w:rFonts w:ascii="Consolas" w:hAnsi="Consolas" w:cs="Consolas"/>
+          <w:color w:val="000000"/>
+          <w:sz w:val="28"/>
+          <w:szCs w:val="28"/>
+        </w:rPr>
+        <w:t xml:space="preserve"> </w:t>
+      </w:r>
+      <w:proofErr w:type="gramStart"/>
+      <w:r>
+        <w:rPr>
+          <w:rFonts w:ascii="Consolas" w:hAnsi="Consolas" w:cs="Consolas"/>
+          <w:color w:val="0000FF"/>
+          <w:sz w:val="28"/>
+          <w:szCs w:val="28"/>
+        </w:rPr>
+        <w:t>varchar</w:t>
+      </w:r>
+      <w:r>
+        <w:rPr>
+          <w:rFonts w:ascii="Consolas" w:hAnsi="Consolas" w:cs="Consolas"/>
+          <w:color w:val="808080"/>
+          <w:sz w:val="28"/>
+          <w:szCs w:val="28"/>
+        </w:rPr>
+        <w:t>(</w:t>
+      </w:r>
+      <w:proofErr w:type="gramEnd"/>
+      <w:r>
+        <w:rPr>
+          <w:rFonts w:ascii="Consolas" w:hAnsi="Consolas" w:cs="Consolas"/>
+          <w:color w:val="000000"/>
+          <w:sz w:val="28"/>
+          <w:szCs w:val="28"/>
+        </w:rPr>
+        <w:t>10</w:t>
+      </w:r>
+      <w:r>
+        <w:rPr>
+          <w:rFonts w:ascii="Consolas" w:hAnsi="Consolas" w:cs="Consolas"/>
+          <w:color w:val="808080"/>
+          <w:sz w:val="28"/>
+          <w:szCs w:val="28"/>
+        </w:rPr>
+        <w:t>),</w:t>
+      </w:r>
+    </w:p>
+    <w:p>
+      <w:pPr>
+        <w:autoSpaceDE w:val="0"/>
+        <w:autoSpaceDN w:val="0"/>
+        <w:adjustRightInd w:val="0"/>
+        <w:spacing w:after="0" w:line="240" w:lineRule="auto"/>
+        <w:rPr>
+          <w:rFonts w:ascii="Consolas" w:hAnsi="Consolas" w:cs="Consolas"/>
+          <w:color w:val="000000"/>
+          <w:sz w:val="28"/>
+          <w:szCs w:val="28"/>
+        </w:rPr>
+      </w:pPr>
+      <w:r>
+        <w:rPr>
+          <w:rFonts w:ascii="Consolas" w:hAnsi="Consolas" w:cs="Consolas"/>
+          <w:color w:val="000000"/>
+          <w:sz w:val="28"/>
+          <w:szCs w:val="28"/>
+        </w:rPr>
+        <w:t xml:space="preserve">Comment </w:t>
+      </w:r>
+      <w:proofErr w:type="gramStart"/>
+      <w:r>
+        <w:rPr>
+          <w:rFonts w:ascii="Consolas" w:hAnsi="Consolas" w:cs="Consolas"/>
+          <w:color w:val="0000FF"/>
+          <w:sz w:val="28"/>
+          <w:szCs w:val="28"/>
+        </w:rPr>
+        <w:t>varchar</w:t>
+      </w:r>
+      <w:r>
+        <w:rPr>
+          <w:rFonts w:ascii="Consolas" w:hAnsi="Consolas" w:cs="Consolas"/>
+          <w:color w:val="808080"/>
+          <w:sz w:val="28"/>
+          <w:szCs w:val="28"/>
+        </w:rPr>
+        <w:t>(</w:t>
+      </w:r>
+      <w:proofErr w:type="gramEnd"/>
+      <w:r>
+        <w:rPr>
+          <w:rFonts w:ascii="Consolas" w:hAnsi="Consolas" w:cs="Consolas"/>
+          <w:color w:val="000000"/>
+          <w:sz w:val="28"/>
+          <w:szCs w:val="28"/>
+        </w:rPr>
+        <w:t>100</w:t>
+      </w:r>
+      <w:r>
+        <w:rPr>
+          <w:rFonts w:ascii="Consolas" w:hAnsi="Consolas" w:cs="Consolas"/>
+          <w:color w:val="808080"/>
+          <w:sz w:val="28"/>
+          <w:szCs w:val="28"/>
+        </w:rPr>
+        <w:t>),</w:t>
+      </w:r>
+    </w:p>
+    <w:p>
+      <w:pPr>
+        <w:autoSpaceDE w:val="0"/>
+        <w:autoSpaceDN w:val="0"/>
+        <w:adjustRightInd w:val="0"/>
+        <w:spacing w:after="0" w:line="240" w:lineRule="auto"/>
+        <w:rPr>
+          <w:rFonts w:ascii="Consolas" w:hAnsi="Consolas" w:cs="Consolas"/>
+          <w:color w:val="808080"/>
+          <w:sz w:val="28"/>
+          <w:szCs w:val="28"/>
+        </w:rPr>
+      </w:pPr>
+      <w:r>
+        <w:rPr>
+          <w:rFonts w:ascii="Consolas" w:hAnsi="Consolas" w:cs="Consolas"/>
+          <w:color w:val="808080"/>
+          <w:sz w:val="28"/>
+          <w:szCs w:val="28"/>
+        </w:rPr>
+        <w:t>)</w:t>
+      </w:r>
+    </w:p>
+    <w:p>
+      <w:pPr>
+        <w:autoSpaceDE w:val="0"/>
+        <w:autoSpaceDN w:val="0"/>
+        <w:adjustRightInd w:val="0"/>
+        <w:spacing w:after="0" w:line="240" w:lineRule="auto"/>
+        <w:rPr>
+          <w:rFonts w:ascii="Consolas" w:hAnsi="Consolas" w:cs="Consolas"/>
+          <w:color w:val="000000"/>
+          <w:sz w:val="28"/>
+          <w:szCs w:val="28"/>
+        </w:rPr>
+      </w:pPr>
+    </w:p>
+    <w:p>
+      <w:pPr>
+        <w:autoSpaceDE w:val="0"/>
+        <w:autoSpaceDN w:val="0"/>
+        <w:adjustRightInd w:val="0"/>
+        <w:spacing w:after="0" w:line="240" w:lineRule="auto"/>
+        <w:rPr>
+          <w:rFonts w:ascii="Consolas" w:hAnsi="Consolas" w:cs="Consolas"/>
+          <w:color w:val="000000"/>
+          <w:sz w:val="28"/>
+          <w:szCs w:val="28"/>
+        </w:rPr>
+      </w:pPr>
+      <w:r>
+        <w:rPr>
+          <w:rFonts w:ascii="Consolas" w:hAnsi="Consolas" w:cs="Consolas"/>
+          <w:color w:val="0000FF"/>
+          <w:sz w:val="28"/>
+          <w:szCs w:val="28"/>
+        </w:rPr>
+        <w:t>CREATE</w:t>
+      </w:r>
+      <w:r>
+        <w:rPr>
+          <w:rFonts w:ascii="Consolas" w:hAnsi="Consolas" w:cs="Consolas"/>
+          <w:color w:val="000000"/>
+          <w:sz w:val="28"/>
+          <w:szCs w:val="28"/>
+        </w:rPr>
+        <w:t xml:space="preserve"> </w:t>
+      </w:r>
+      <w:r>
+        <w:rPr>
+          <w:rFonts w:ascii="Consolas" w:hAnsi="Consolas" w:cs="Consolas"/>
+          <w:color w:val="0000FF"/>
+          <w:sz w:val="28"/>
+          <w:szCs w:val="28"/>
+        </w:rPr>
+        <w:t>table</w:t>
+      </w:r>
+      <w:r>
+        <w:rPr>
+          <w:rFonts w:ascii="Consolas" w:hAnsi="Consolas" w:cs="Consolas"/>
+          <w:color w:val="000000"/>
+          <w:sz w:val="28"/>
+          <w:szCs w:val="28"/>
+        </w:rPr>
+        <w:t xml:space="preserve"> </w:t>
+      </w:r>
+      <w:proofErr w:type="spellStart"/>
+      <w:r>
+        <w:rPr>
+          <w:rFonts w:ascii="Consolas" w:hAnsi="Consolas" w:cs="Consolas"/>
+          <w:color w:val="000000"/>
+          <w:sz w:val="28"/>
+          <w:szCs w:val="28"/>
+        </w:rPr>
+        <w:t>Award_Cat</w:t>
+      </w:r>
+      <w:proofErr w:type="spellEnd"/>
+    </w:p>
+    <w:p>
+      <w:pPr>
+        <w:autoSpaceDE w:val="0"/>
+        <w:autoSpaceDN w:val="0"/>
+        <w:adjustRightInd w:val="0"/>
+        <w:spacing w:after="0" w:line="240" w:lineRule="auto"/>
+        <w:rPr>
+          <w:rFonts w:ascii="Consolas" w:hAnsi="Consolas" w:cs="Consolas"/>
+          <w:color w:val="000000"/>
+          <w:sz w:val="28"/>
+          <w:szCs w:val="28"/>
+        </w:rPr>
+      </w:pPr>
+      <w:r>
+        <w:rPr>
+          <w:rFonts w:ascii="Consolas" w:hAnsi="Consolas" w:cs="Consolas"/>
+          <w:color w:val="808080"/>
+          <w:sz w:val="28"/>
+          <w:szCs w:val="28"/>
+        </w:rPr>
+        <w:t>(</w:t>
+      </w:r>
+    </w:p>
+    <w:p>
+      <w:pPr>
+        <w:autoSpaceDE w:val="0"/>
+        <w:autoSpaceDN w:val="0"/>
+        <w:adjustRightInd w:val="0"/>
+        <w:spacing w:after="0" w:line="240" w:lineRule="auto"/>
+        <w:rPr>
+          <w:rFonts w:ascii="Consolas" w:hAnsi="Consolas" w:cs="Consolas"/>
+          <w:color w:val="000000"/>
+          <w:sz w:val="28"/>
+          <w:szCs w:val="28"/>
+        </w:rPr>
+      </w:pPr>
+      <w:proofErr w:type="spellStart"/>
+      <w:r>
+        <w:rPr>
+          <w:rFonts w:ascii="Consolas" w:hAnsi="Consolas" w:cs="Consolas"/>
+          <w:color w:val="000000"/>
+          <w:sz w:val="28"/>
+          <w:szCs w:val="28"/>
+        </w:rPr>
+        <w:t>AwardID</w:t>
+      </w:r>
+      <w:proofErr w:type="spellEnd"/>
+      <w:r>
+        <w:rPr>
+          <w:rFonts w:ascii="Consolas" w:hAnsi="Consolas" w:cs="Consolas"/>
+          <w:color w:val="000000"/>
+          <w:sz w:val="28"/>
+          <w:szCs w:val="28"/>
+        </w:rPr>
+        <w:t xml:space="preserve"> </w:t>
+      </w:r>
+      <w:r>
+        <w:rPr>
+          <w:rFonts w:ascii="Consolas" w:hAnsi="Consolas" w:cs="Consolas"/>
+          <w:color w:val="0000FF"/>
+          <w:sz w:val="28"/>
+          <w:szCs w:val="28"/>
+        </w:rPr>
+        <w:t>varchar</w:t>
+      </w:r>
+      <w:r>
+        <w:rPr>
+          <w:rFonts w:ascii="Consolas" w:hAnsi="Consolas" w:cs="Consolas"/>
+          <w:color w:val="808080"/>
+          <w:sz w:val="28"/>
+          <w:szCs w:val="28"/>
+        </w:rPr>
+        <w:t>(</w:t>
+      </w:r>
+      <w:r>
+        <w:rPr>
+          <w:rFonts w:ascii="Consolas" w:hAnsi="Consolas" w:cs="Consolas"/>
+          <w:color w:val="000000"/>
+          <w:sz w:val="28"/>
+          <w:szCs w:val="28"/>
+        </w:rPr>
+        <w:t>10</w:t>
+      </w:r>
+      <w:r>
+        <w:rPr>
+          <w:rFonts w:ascii="Consolas" w:hAnsi="Consolas" w:cs="Consolas"/>
+          <w:color w:val="808080"/>
+          <w:sz w:val="28"/>
+          <w:szCs w:val="28"/>
+        </w:rPr>
+        <w:t>),</w:t>
+      </w:r>
+    </w:p>
+    <w:p>
+      <w:pPr>
+        <w:autoSpaceDE w:val="0"/>
+        <w:autoSpaceDN w:val="0"/>
+        <w:adjustRightInd w:val="0"/>
+        <w:spacing w:after="0" w:line="240" w:lineRule="auto"/>
+        <w:rPr>
+          <w:rFonts w:ascii="Consolas" w:hAnsi="Consolas" w:cs="Consolas"/>
+          <w:color w:val="000000"/>
+          <w:sz w:val="28"/>
+          <w:szCs w:val="28"/>
+        </w:rPr>
+      </w:pPr>
+      <w:r>
+        <w:rPr>
+          <w:rFonts w:ascii="Consolas" w:hAnsi="Consolas" w:cs="Consolas"/>
+          <w:color w:val="000000"/>
+          <w:sz w:val="28"/>
+          <w:szCs w:val="28"/>
+        </w:rPr>
+        <w:t xml:space="preserve">Categories </w:t>
+      </w:r>
+      <w:proofErr w:type="gramStart"/>
+      <w:r>
+        <w:rPr>
+          <w:rFonts w:ascii="Consolas" w:hAnsi="Consolas" w:cs="Consolas"/>
+          <w:color w:val="0000FF"/>
+          <w:sz w:val="28"/>
+          <w:szCs w:val="28"/>
+        </w:rPr>
+        <w:t>varchar</w:t>
+      </w:r>
+      <w:r>
+        <w:rPr>
+          <w:rFonts w:ascii="Consolas" w:hAnsi="Consolas" w:cs="Consolas"/>
+          <w:color w:val="808080"/>
+          <w:sz w:val="28"/>
+          <w:szCs w:val="28"/>
+        </w:rPr>
+        <w:t>(</w:t>
+      </w:r>
+      <w:proofErr w:type="gramEnd"/>
+      <w:r>
+        <w:rPr>
+          <w:rFonts w:ascii="Consolas" w:hAnsi="Consolas" w:cs="Consolas"/>
+          <w:color w:val="000000"/>
+          <w:sz w:val="28"/>
+          <w:szCs w:val="28"/>
+        </w:rPr>
+        <w:t>20</w:t>
+      </w:r>
+      <w:r>
+        <w:rPr>
+          <w:rFonts w:ascii="Consolas" w:hAnsi="Consolas" w:cs="Consolas"/>
+          <w:color w:val="808080"/>
+          <w:sz w:val="28"/>
+          <w:szCs w:val="28"/>
+        </w:rPr>
+        <w:t>),</w:t>
+      </w:r>
+    </w:p>
+    <w:p>
+      <w:pPr>
+        <w:rPr>
+          <w:b/>
+          <w:bCs/>
+          <w:sz w:val="52"/>
+          <w:szCs w:val="52"/>
+        </w:rPr>
+      </w:pPr>
+      <w:r>
+        <w:rPr>
+          <w:rFonts w:ascii="Consolas" w:hAnsi="Consolas" w:cs="Consolas"/>
+          <w:color w:val="808080"/>
+          <w:sz w:val="28"/>
+          <w:szCs w:val="28"/>
+        </w:rPr>
+        <w:t>)</w:t>
+      </w:r>
     </w:p>
     <w:sectPr>
       <w:pgSz w:w="12240" w:h="15840"/>
@@ -2164,7 +4828,6 @@
   <w:style w:type="character" w:default="1" w:styleId="DefaultParagraphFont">
     <w:name w:val="Default Paragraph Font"/>
     <w:uiPriority w:val="1"/>
-    <w:semiHidden/>
     <w:unhideWhenUsed/>
   </w:style>
   <w:style w:type="table" w:default="1" w:styleId="TableNormal">

</xml_diff>